<commit_message>
Created report for figure 5
</commit_message>
<xml_diff>
--- a/03_30 - Report.docx
+++ b/03_30 - Report.docx
@@ -71,6 +71,9 @@
           </w:tcPr>
           <w:p>
             <w:r>
+              <w:rPr>
+                <w:noProof/>
+              </w:rPr>
               <w:drawing>
                 <wp:inline distT="0" distB="0" distL="0" distR="0" wp14:anchorId="06BDC037" wp14:editId="3883BF65">
                   <wp:extent cx="4372585" cy="4286848"/>
@@ -181,6 +184,9 @@
           </w:tcPr>
           <w:p>
             <w:r>
+              <w:rPr>
+                <w:noProof/>
+              </w:rPr>
               <w:drawing>
                 <wp:inline distT="0" distB="0" distL="0" distR="0" wp14:anchorId="23C78726" wp14:editId="389871EE">
                   <wp:extent cx="2562583" cy="2572109"/>
@@ -248,6 +254,9 @@
           <w:p/>
           <w:p>
             <w:r>
+              <w:rPr>
+                <w:noProof/>
+              </w:rPr>
               <w:drawing>
                 <wp:anchor distT="0" distB="0" distL="114300" distR="114300" simplePos="0" relativeHeight="251662336" behindDoc="1" locked="0" layoutInCell="1" allowOverlap="1" wp14:anchorId="287240FA" wp14:editId="16672FC0">
                   <wp:simplePos x="0" y="0"/>
@@ -313,6 +322,9 @@
               </w:drawing>
             </w:r>
             <w:r>
+              <w:rPr>
+                <w:noProof/>
+              </w:rPr>
               <w:drawing>
                 <wp:anchor distT="0" distB="0" distL="114300" distR="114300" simplePos="0" relativeHeight="251661312" behindDoc="1" locked="0" layoutInCell="1" allowOverlap="1" wp14:anchorId="3FC8311D" wp14:editId="334C944C">
                   <wp:simplePos x="0" y="0"/>
@@ -386,6 +398,9 @@
           <w:p/>
           <w:p>
             <w:r>
+              <w:rPr>
+                <w:noProof/>
+              </w:rPr>
               <w:drawing>
                 <wp:anchor distT="0" distB="0" distL="114300" distR="114300" simplePos="0" relativeHeight="251663360" behindDoc="1" locked="0" layoutInCell="1" allowOverlap="1" wp14:anchorId="2092F7B8" wp14:editId="08922B41">
                   <wp:simplePos x="0" y="0"/>
@@ -483,6 +498,9 @@
           <w:p/>
           <w:p>
             <w:r>
+              <w:rPr>
+                <w:noProof/>
+              </w:rPr>
               <w:drawing>
                 <wp:anchor distT="0" distB="0" distL="114300" distR="114300" simplePos="0" relativeHeight="251660288" behindDoc="1" locked="0" layoutInCell="1" allowOverlap="1" wp14:anchorId="3ABF22C9" wp14:editId="4FD8F01E">
                   <wp:simplePos x="0" y="0"/>
@@ -550,6 +568,9 @@
           </w:p>
           <w:p>
             <w:r>
+              <w:rPr>
+                <w:noProof/>
+              </w:rPr>
               <w:drawing>
                 <wp:anchor distT="0" distB="0" distL="114300" distR="114300" simplePos="0" relativeHeight="251659264" behindDoc="1" locked="0" layoutInCell="1" allowOverlap="1" wp14:anchorId="2F0A593B" wp14:editId="27B5B2B8">
                   <wp:simplePos x="0" y="0"/>
@@ -641,6 +662,9 @@
           </w:tcPr>
           <w:p>
             <w:r>
+              <w:rPr>
+                <w:noProof/>
+              </w:rPr>
               <w:drawing>
                 <wp:anchor distT="0" distB="0" distL="114300" distR="114300" simplePos="0" relativeHeight="251658240" behindDoc="1" locked="0" layoutInCell="1" allowOverlap="1" wp14:anchorId="64DDCC70" wp14:editId="52EDCA79">
                   <wp:simplePos x="0" y="0"/>
@@ -783,6 +807,4531 @@
       </w:tr>
     </w:tbl>
     <w:p/>
+    <w:p>
+      <w:r>
+        <w:br w:type="page"/>
+      </w:r>
+    </w:p>
+    <w:tbl>
+      <w:tblPr>
+        <w:tblStyle w:val="TableGrid"/>
+        <w:tblW w:w="0" w:type="auto"/>
+        <w:tblLook w:val="04A0" w:firstRow="1" w:lastRow="0" w:firstColumn="1" w:lastColumn="0" w:noHBand="0" w:noVBand="1"/>
+      </w:tblPr>
+      <w:tblGrid>
+        <w:gridCol w:w="1109"/>
+        <w:gridCol w:w="7907"/>
+      </w:tblGrid>
+      <w:tr>
+        <w:tc>
+          <w:tcPr>
+            <w:tcW w:w="1271" w:type="dxa"/>
+          </w:tcPr>
+          <w:p>
+            <w:r>
+              <w:lastRenderedPageBreak/>
+              <w:t>Aim:</w:t>
+            </w:r>
+          </w:p>
+        </w:tc>
+        <w:tc>
+          <w:tcPr>
+            <w:tcW w:w="7745" w:type="dxa"/>
+          </w:tcPr>
+          <w:p>
+            <w:r>
+              <w:t>Add extracellular impermeant anions (Kira 4D)</w:t>
+            </w:r>
+          </w:p>
+        </w:tc>
+      </w:tr>
+      <w:tr>
+        <w:tc>
+          <w:tcPr>
+            <w:tcW w:w="1271" w:type="dxa"/>
+          </w:tcPr>
+          <w:p>
+            <w:r>
+              <w:t>Hypothesis:</w:t>
+            </w:r>
+          </w:p>
+        </w:tc>
+        <w:tc>
+          <w:tcPr>
+            <w:tcW w:w="7745" w:type="dxa"/>
+          </w:tcPr>
+          <w:p>
+            <w:r>
+              <w:drawing>
+                <wp:inline distT="0" distB="0" distL="0" distR="0" wp14:anchorId="2218708E" wp14:editId="1EA2C118">
+                  <wp:extent cx="3658111" cy="3772426"/>
+                  <wp:effectExtent l="0" t="0" r="0" b="0"/>
+                  <wp:docPr id="10" name="Picture 10"/>
+                  <wp:cNvGraphicFramePr>
+                    <a:graphicFrameLocks xmlns:a="http://schemas.openxmlformats.org/drawingml/2006/main" noChangeAspect="1"/>
+                  </wp:cNvGraphicFramePr>
+                  <a:graphic xmlns:a="http://schemas.openxmlformats.org/drawingml/2006/main">
+                    <a:graphicData uri="http://schemas.openxmlformats.org/drawingml/2006/picture">
+                      <pic:pic xmlns:pic="http://schemas.openxmlformats.org/drawingml/2006/picture">
+                        <pic:nvPicPr>
+                          <pic:cNvPr id="1" name=""/>
+                          <pic:cNvPicPr/>
+                        </pic:nvPicPr>
+                        <pic:blipFill>
+                          <a:blip r:embed="rId13"/>
+                          <a:stretch>
+                            <a:fillRect/>
+                          </a:stretch>
+                        </pic:blipFill>
+                        <pic:spPr>
+                          <a:xfrm>
+                            <a:off x="0" y="0"/>
+                            <a:ext cx="3658111" cy="3772426"/>
+                          </a:xfrm>
+                          <a:prstGeom prst="rect">
+                            <a:avLst/>
+                          </a:prstGeom>
+                        </pic:spPr>
+                      </pic:pic>
+                    </a:graphicData>
+                  </a:graphic>
+                </wp:inline>
+              </w:drawing>
+            </w:r>
+          </w:p>
+        </w:tc>
+      </w:tr>
+      <w:tr>
+        <w:tc>
+          <w:tcPr>
+            <w:tcW w:w="1271" w:type="dxa"/>
+          </w:tcPr>
+          <w:p>
+            <w:r>
+              <w:t>Starting values:</w:t>
+            </w:r>
+          </w:p>
+        </w:tc>
+        <w:tc>
+          <w:tcPr>
+            <w:tcW w:w="7745" w:type="dxa"/>
+          </w:tcPr>
+          <w:p>
+            <w:r>
+              <w:t xml:space="preserve">Default. </w:t>
+            </w:r>
+          </w:p>
+        </w:tc>
+      </w:tr>
+      <w:tr>
+        <w:tc>
+          <w:tcPr>
+            <w:tcW w:w="1271" w:type="dxa"/>
+          </w:tcPr>
+          <w:p>
+            <w:r>
+              <w:t>Simulation setup:</w:t>
+            </w:r>
+          </w:p>
+        </w:tc>
+        <w:tc>
+          <w:tcPr>
+            <w:tcW w:w="7745" w:type="dxa"/>
+          </w:tcPr>
+          <w:p>
+            <w:r>
+              <w:t>2 compartments</w:t>
+            </w:r>
+          </w:p>
+          <w:p>
+            <w:r>
+              <w:t xml:space="preserve">Add 60mM extracellular impermeants between </w:t>
+            </w:r>
+            <w:r>
+              <w:t>400 and 800s</w:t>
+            </w:r>
+          </w:p>
+          <w:p>
+            <w:r>
+              <w:t>20 min sim total duration</w:t>
+            </w:r>
+          </w:p>
+        </w:tc>
+      </w:tr>
+      <w:tr>
+        <w:tc>
+          <w:tcPr>
+            <w:tcW w:w="1271" w:type="dxa"/>
+          </w:tcPr>
+          <w:p>
+            <w:r>
+              <w:t>Final values:</w:t>
+            </w:r>
+          </w:p>
+        </w:tc>
+        <w:tc>
+          <w:tcPr>
+            <w:tcW w:w="7745" w:type="dxa"/>
+          </w:tcPr>
+          <w:p>
+            <w:r>
+              <w:drawing>
+                <wp:inline distT="0" distB="0" distL="0" distR="0" wp14:anchorId="44C87413" wp14:editId="5919D28B">
+                  <wp:extent cx="3496163" cy="3172268"/>
+                  <wp:effectExtent l="0" t="0" r="9525" b="9525"/>
+                  <wp:docPr id="11" name="Picture 11"/>
+                  <wp:cNvGraphicFramePr>
+                    <a:graphicFrameLocks xmlns:a="http://schemas.openxmlformats.org/drawingml/2006/main" noChangeAspect="1"/>
+                  </wp:cNvGraphicFramePr>
+                  <a:graphic xmlns:a="http://schemas.openxmlformats.org/drawingml/2006/main">
+                    <a:graphicData uri="http://schemas.openxmlformats.org/drawingml/2006/picture">
+                      <pic:pic xmlns:pic="http://schemas.openxmlformats.org/drawingml/2006/picture">
+                        <pic:nvPicPr>
+                          <pic:cNvPr id="1" name=""/>
+                          <pic:cNvPicPr/>
+                        </pic:nvPicPr>
+                        <pic:blipFill>
+                          <a:blip r:embed="rId14"/>
+                          <a:stretch>
+                            <a:fillRect/>
+                          </a:stretch>
+                        </pic:blipFill>
+                        <pic:spPr>
+                          <a:xfrm>
+                            <a:off x="0" y="0"/>
+                            <a:ext cx="3496163" cy="3172268"/>
+                          </a:xfrm>
+                          <a:prstGeom prst="rect">
+                            <a:avLst/>
+                          </a:prstGeom>
+                        </pic:spPr>
+                      </pic:pic>
+                    </a:graphicData>
+                  </a:graphic>
+                </wp:inline>
+              </w:drawing>
+            </w:r>
+          </w:p>
+        </w:tc>
+      </w:tr>
+      <w:tr>
+        <w:tc>
+          <w:tcPr>
+            <w:tcW w:w="1271" w:type="dxa"/>
+          </w:tcPr>
+          <w:p>
+            <w:r>
+              <w:t>Relevant graphs</w:t>
+            </w:r>
+          </w:p>
+        </w:tc>
+        <w:tc>
+          <w:tcPr>
+            <w:tcW w:w="7745" w:type="dxa"/>
+          </w:tcPr>
+          <w:p/>
+          <w:p/>
+          <w:p/>
+          <w:p/>
+          <w:p>
+            <w:r>
+              <w:lastRenderedPageBreak/>
+              <w:drawing>
+                <wp:anchor distT="0" distB="0" distL="114300" distR="114300" simplePos="0" relativeHeight="251665408" behindDoc="1" locked="0" layoutInCell="1" allowOverlap="1" wp14:anchorId="506816ED" wp14:editId="264E95D1">
+                  <wp:simplePos x="0" y="0"/>
+                  <wp:positionH relativeFrom="column">
+                    <wp:posOffset>103505</wp:posOffset>
+                  </wp:positionH>
+                  <wp:positionV relativeFrom="paragraph">
+                    <wp:posOffset>3813175</wp:posOffset>
+                  </wp:positionV>
+                  <wp:extent cx="4629150" cy="3117214"/>
+                  <wp:effectExtent l="0" t="0" r="0" b="7620"/>
+                  <wp:wrapTight wrapText="bothSides">
+                    <wp:wrapPolygon edited="0">
+                      <wp:start x="0" y="0"/>
+                      <wp:lineTo x="0" y="21521"/>
+                      <wp:lineTo x="21511" y="21521"/>
+                      <wp:lineTo x="21511" y="0"/>
+                      <wp:lineTo x="0" y="0"/>
+                    </wp:wrapPolygon>
+                  </wp:wrapTight>
+                  <wp:docPr id="13" name="Picture 13"/>
+                  <wp:cNvGraphicFramePr>
+                    <a:graphicFrameLocks xmlns:a="http://schemas.openxmlformats.org/drawingml/2006/main" noChangeAspect="1"/>
+                  </wp:cNvGraphicFramePr>
+                  <a:graphic xmlns:a="http://schemas.openxmlformats.org/drawingml/2006/main">
+                    <a:graphicData uri="http://schemas.openxmlformats.org/drawingml/2006/picture">
+                      <pic:pic xmlns:pic="http://schemas.openxmlformats.org/drawingml/2006/picture">
+                        <pic:nvPicPr>
+                          <pic:cNvPr id="1" name=""/>
+                          <pic:cNvPicPr/>
+                        </pic:nvPicPr>
+                        <pic:blipFill>
+                          <a:blip r:embed="rId15">
+                            <a:extLst>
+                              <a:ext uri="{28A0092B-C50C-407E-A947-70E740481C1C}">
+                                <a14:useLocalDpi xmlns:a14="http://schemas.microsoft.com/office/drawing/2010/main" val="0"/>
+                              </a:ext>
+                            </a:extLst>
+                          </a:blip>
+                          <a:stretch>
+                            <a:fillRect/>
+                          </a:stretch>
+                        </pic:blipFill>
+                        <pic:spPr>
+                          <a:xfrm>
+                            <a:off x="0" y="0"/>
+                            <a:ext cx="4629150" cy="3117214"/>
+                          </a:xfrm>
+                          <a:prstGeom prst="rect">
+                            <a:avLst/>
+                          </a:prstGeom>
+                        </pic:spPr>
+                      </pic:pic>
+                    </a:graphicData>
+                  </a:graphic>
+                </wp:anchor>
+              </w:drawing>
+            </w:r>
+            <w:r>
+              <w:drawing>
+                <wp:anchor distT="0" distB="0" distL="114300" distR="114300" simplePos="0" relativeHeight="251664384" behindDoc="1" locked="0" layoutInCell="1" allowOverlap="1" wp14:anchorId="770D8353" wp14:editId="2562659A">
+                  <wp:simplePos x="0" y="0"/>
+                  <wp:positionH relativeFrom="column">
+                    <wp:posOffset>-65405</wp:posOffset>
+                  </wp:positionH>
+                  <wp:positionV relativeFrom="paragraph">
+                    <wp:posOffset>0</wp:posOffset>
+                  </wp:positionV>
+                  <wp:extent cx="5172429" cy="3524885"/>
+                  <wp:effectExtent l="0" t="0" r="9525" b="0"/>
+                  <wp:wrapTight wrapText="bothSides">
+                    <wp:wrapPolygon edited="0">
+                      <wp:start x="0" y="0"/>
+                      <wp:lineTo x="0" y="21479"/>
+                      <wp:lineTo x="21560" y="21479"/>
+                      <wp:lineTo x="21560" y="0"/>
+                      <wp:lineTo x="0" y="0"/>
+                    </wp:wrapPolygon>
+                  </wp:wrapTight>
+                  <wp:docPr id="12" name="Picture 12"/>
+                  <wp:cNvGraphicFramePr>
+                    <a:graphicFrameLocks xmlns:a="http://schemas.openxmlformats.org/drawingml/2006/main" noChangeAspect="1"/>
+                  </wp:cNvGraphicFramePr>
+                  <a:graphic xmlns:a="http://schemas.openxmlformats.org/drawingml/2006/main">
+                    <a:graphicData uri="http://schemas.openxmlformats.org/drawingml/2006/picture">
+                      <pic:pic xmlns:pic="http://schemas.openxmlformats.org/drawingml/2006/picture">
+                        <pic:nvPicPr>
+                          <pic:cNvPr id="1" name=""/>
+                          <pic:cNvPicPr/>
+                        </pic:nvPicPr>
+                        <pic:blipFill>
+                          <a:blip r:embed="rId16">
+                            <a:extLst>
+                              <a:ext uri="{28A0092B-C50C-407E-A947-70E740481C1C}">
+                                <a14:useLocalDpi xmlns:a14="http://schemas.microsoft.com/office/drawing/2010/main" val="0"/>
+                              </a:ext>
+                            </a:extLst>
+                          </a:blip>
+                          <a:stretch>
+                            <a:fillRect/>
+                          </a:stretch>
+                        </pic:blipFill>
+                        <pic:spPr>
+                          <a:xfrm>
+                            <a:off x="0" y="0"/>
+                            <a:ext cx="5172429" cy="3524885"/>
+                          </a:xfrm>
+                          <a:prstGeom prst="rect">
+                            <a:avLst/>
+                          </a:prstGeom>
+                        </pic:spPr>
+                      </pic:pic>
+                    </a:graphicData>
+                  </a:graphic>
+                  <wp14:sizeRelH relativeFrom="margin">
+                    <wp14:pctWidth>0</wp14:pctWidth>
+                  </wp14:sizeRelH>
+                  <wp14:sizeRelV relativeFrom="margin">
+                    <wp14:pctHeight>0</wp14:pctHeight>
+                  </wp14:sizeRelV>
+                </wp:anchor>
+              </w:drawing>
+            </w:r>
+          </w:p>
+          <w:p/>
+          <w:p/>
+          <w:p/>
+          <w:p/>
+          <w:p/>
+          <w:p/>
+          <w:p/>
+          <w:p/>
+          <w:p/>
+          <w:p/>
+          <w:p/>
+          <w:p/>
+          <w:p/>
+          <w:p>
+            <w:r>
+              <w:drawing>
+                <wp:anchor distT="0" distB="0" distL="114300" distR="114300" simplePos="0" relativeHeight="251666432" behindDoc="1" locked="0" layoutInCell="1" allowOverlap="1" wp14:anchorId="7A96AB2D" wp14:editId="0178E920">
+                  <wp:simplePos x="0" y="0"/>
+                  <wp:positionH relativeFrom="column">
+                    <wp:posOffset>-65405</wp:posOffset>
+                  </wp:positionH>
+                  <wp:positionV relativeFrom="paragraph">
+                    <wp:posOffset>186055</wp:posOffset>
+                  </wp:positionV>
+                  <wp:extent cx="4836573" cy="3140075"/>
+                  <wp:effectExtent l="0" t="0" r="2540" b="3175"/>
+                  <wp:wrapTight wrapText="bothSides">
+                    <wp:wrapPolygon edited="0">
+                      <wp:start x="0" y="0"/>
+                      <wp:lineTo x="0" y="21491"/>
+                      <wp:lineTo x="21526" y="21491"/>
+                      <wp:lineTo x="21526" y="0"/>
+                      <wp:lineTo x="0" y="0"/>
+                    </wp:wrapPolygon>
+                  </wp:wrapTight>
+                  <wp:docPr id="14" name="Picture 14"/>
+                  <wp:cNvGraphicFramePr>
+                    <a:graphicFrameLocks xmlns:a="http://schemas.openxmlformats.org/drawingml/2006/main" noChangeAspect="1"/>
+                  </wp:cNvGraphicFramePr>
+                  <a:graphic xmlns:a="http://schemas.openxmlformats.org/drawingml/2006/main">
+                    <a:graphicData uri="http://schemas.openxmlformats.org/drawingml/2006/picture">
+                      <pic:pic xmlns:pic="http://schemas.openxmlformats.org/drawingml/2006/picture">
+                        <pic:nvPicPr>
+                          <pic:cNvPr id="1" name=""/>
+                          <pic:cNvPicPr/>
+                        </pic:nvPicPr>
+                        <pic:blipFill>
+                          <a:blip r:embed="rId17">
+                            <a:extLst>
+                              <a:ext uri="{28A0092B-C50C-407E-A947-70E740481C1C}">
+                                <a14:useLocalDpi xmlns:a14="http://schemas.microsoft.com/office/drawing/2010/main" val="0"/>
+                              </a:ext>
+                            </a:extLst>
+                          </a:blip>
+                          <a:stretch>
+                            <a:fillRect/>
+                          </a:stretch>
+                        </pic:blipFill>
+                        <pic:spPr>
+                          <a:xfrm>
+                            <a:off x="0" y="0"/>
+                            <a:ext cx="4836573" cy="3140075"/>
+                          </a:xfrm>
+                          <a:prstGeom prst="rect">
+                            <a:avLst/>
+                          </a:prstGeom>
+                        </pic:spPr>
+                      </pic:pic>
+                    </a:graphicData>
+                  </a:graphic>
+                  <wp14:sizeRelH relativeFrom="margin">
+                    <wp14:pctWidth>0</wp14:pctWidth>
+                  </wp14:sizeRelH>
+                  <wp14:sizeRelV relativeFrom="margin">
+                    <wp14:pctHeight>0</wp14:pctHeight>
+                  </wp14:sizeRelV>
+                </wp:anchor>
+              </w:drawing>
+            </w:r>
+          </w:p>
+          <w:p/>
+          <w:p/>
+          <w:p/>
+          <w:p/>
+          <w:p/>
+          <w:p>
+            <w:r>
+              <w:drawing>
+                <wp:inline distT="0" distB="0" distL="0" distR="0" wp14:anchorId="713E7063" wp14:editId="036A70D1">
+                  <wp:extent cx="5731510" cy="3783330"/>
+                  <wp:effectExtent l="0" t="0" r="2540" b="7620"/>
+                  <wp:docPr id="15" name="Picture 15"/>
+                  <wp:cNvGraphicFramePr>
+                    <a:graphicFrameLocks xmlns:a="http://schemas.openxmlformats.org/drawingml/2006/main" noChangeAspect="1"/>
+                  </wp:cNvGraphicFramePr>
+                  <a:graphic xmlns:a="http://schemas.openxmlformats.org/drawingml/2006/main">
+                    <a:graphicData uri="http://schemas.openxmlformats.org/drawingml/2006/picture">
+                      <pic:pic xmlns:pic="http://schemas.openxmlformats.org/drawingml/2006/picture">
+                        <pic:nvPicPr>
+                          <pic:cNvPr id="1" name=""/>
+                          <pic:cNvPicPr/>
+                        </pic:nvPicPr>
+                        <pic:blipFill>
+                          <a:blip r:embed="rId18"/>
+                          <a:stretch>
+                            <a:fillRect/>
+                          </a:stretch>
+                        </pic:blipFill>
+                        <pic:spPr>
+                          <a:xfrm>
+                            <a:off x="0" y="0"/>
+                            <a:ext cx="5731510" cy="3783330"/>
+                          </a:xfrm>
+                          <a:prstGeom prst="rect">
+                            <a:avLst/>
+                          </a:prstGeom>
+                        </pic:spPr>
+                      </pic:pic>
+                    </a:graphicData>
+                  </a:graphic>
+                </wp:inline>
+              </w:drawing>
+            </w:r>
+          </w:p>
+          <w:p/>
+          <w:p/>
+          <w:p/>
+          <w:p/>
+          <w:p/>
+          <w:p/>
+          <w:p/>
+          <w:p/>
+          <w:p/>
+          <w:p/>
+        </w:tc>
+      </w:tr>
+      <w:tr>
+        <w:tc>
+          <w:tcPr>
+            <w:tcW w:w="1271" w:type="dxa"/>
+          </w:tcPr>
+          <w:p>
+            <w:r>
+              <w:lastRenderedPageBreak/>
+              <w:t>Boundary graph</w:t>
+            </w:r>
+          </w:p>
+        </w:tc>
+        <w:tc>
+          <w:tcPr>
+            <w:tcW w:w="7745" w:type="dxa"/>
+          </w:tcPr>
+          <w:p>
+            <w:r>
+              <w:drawing>
+                <wp:anchor distT="0" distB="0" distL="114300" distR="114300" simplePos="0" relativeHeight="251667456" behindDoc="1" locked="0" layoutInCell="1" allowOverlap="1" wp14:anchorId="6AC4A5AC" wp14:editId="47217777">
+                  <wp:simplePos x="0" y="0"/>
+                  <wp:positionH relativeFrom="column">
+                    <wp:posOffset>-65405</wp:posOffset>
+                  </wp:positionH>
+                  <wp:positionV relativeFrom="paragraph">
+                    <wp:posOffset>52705</wp:posOffset>
+                  </wp:positionV>
+                  <wp:extent cx="5032375" cy="2674620"/>
+                  <wp:effectExtent l="0" t="0" r="0" b="0"/>
+                  <wp:wrapTight wrapText="bothSides">
+                    <wp:wrapPolygon edited="0">
+                      <wp:start x="0" y="0"/>
+                      <wp:lineTo x="0" y="21385"/>
+                      <wp:lineTo x="21505" y="21385"/>
+                      <wp:lineTo x="21505" y="0"/>
+                      <wp:lineTo x="0" y="0"/>
+                    </wp:wrapPolygon>
+                  </wp:wrapTight>
+                  <wp:docPr id="16" name="Picture 16"/>
+                  <wp:cNvGraphicFramePr>
+                    <a:graphicFrameLocks xmlns:a="http://schemas.openxmlformats.org/drawingml/2006/main" noChangeAspect="1"/>
+                  </wp:cNvGraphicFramePr>
+                  <a:graphic xmlns:a="http://schemas.openxmlformats.org/drawingml/2006/main">
+                    <a:graphicData uri="http://schemas.openxmlformats.org/drawingml/2006/picture">
+                      <pic:pic xmlns:pic="http://schemas.openxmlformats.org/drawingml/2006/picture">
+                        <pic:nvPicPr>
+                          <pic:cNvPr id="1" name=""/>
+                          <pic:cNvPicPr/>
+                        </pic:nvPicPr>
+                        <pic:blipFill>
+                          <a:blip r:embed="rId19">
+                            <a:extLst>
+                              <a:ext uri="{28A0092B-C50C-407E-A947-70E740481C1C}">
+                                <a14:useLocalDpi xmlns:a14="http://schemas.microsoft.com/office/drawing/2010/main" val="0"/>
+                              </a:ext>
+                            </a:extLst>
+                          </a:blip>
+                          <a:stretch>
+                            <a:fillRect/>
+                          </a:stretch>
+                        </pic:blipFill>
+                        <pic:spPr>
+                          <a:xfrm>
+                            <a:off x="0" y="0"/>
+                            <a:ext cx="5032375" cy="2674620"/>
+                          </a:xfrm>
+                          <a:prstGeom prst="rect">
+                            <a:avLst/>
+                          </a:prstGeom>
+                        </pic:spPr>
+                      </pic:pic>
+                    </a:graphicData>
+                  </a:graphic>
+                  <wp14:sizeRelH relativeFrom="margin">
+                    <wp14:pctWidth>0</wp14:pctWidth>
+                  </wp14:sizeRelH>
+                  <wp14:sizeRelV relativeFrom="margin">
+                    <wp14:pctHeight>0</wp14:pctHeight>
+                  </wp14:sizeRelV>
+                </wp:anchor>
+              </w:drawing>
+            </w:r>
+          </w:p>
+        </w:tc>
+      </w:tr>
+      <w:tr>
+        <w:tc>
+          <w:tcPr>
+            <w:tcW w:w="1271" w:type="dxa"/>
+          </w:tcPr>
+          <w:p>
+            <w:r>
+              <w:t>Conclusion</w:t>
+            </w:r>
+          </w:p>
+        </w:tc>
+        <w:tc>
+          <w:tcPr>
+            <w:tcW w:w="7745" w:type="dxa"/>
+          </w:tcPr>
+          <w:p>
+            <w:pPr>
+              <w:pStyle w:val="ListParagraph"/>
+              <w:numPr>
+                <w:ilvl w:val="0"/>
+                <w:numId w:val="1"/>
+              </w:numPr>
+            </w:pPr>
+            <w:r>
+              <w:t>Success in replicating the dynamics of extracellular impermeant anion addition</w:t>
+            </w:r>
+          </w:p>
+        </w:tc>
+      </w:tr>
+    </w:tbl>
+    <w:p/>
+    <w:p>
+      <w:r>
+        <w:br w:type="page"/>
+      </w:r>
+    </w:p>
+    <w:tbl>
+      <w:tblPr>
+        <w:tblStyle w:val="TableGrid"/>
+        <w:tblW w:w="0" w:type="auto"/>
+        <w:tblLook w:val="04A0" w:firstRow="1" w:lastRow="0" w:firstColumn="1" w:lastColumn="0" w:noHBand="0" w:noVBand="1"/>
+      </w:tblPr>
+      <w:tblGrid>
+        <w:gridCol w:w="1186"/>
+        <w:gridCol w:w="7830"/>
+      </w:tblGrid>
+      <w:tr>
+        <w:tc>
+          <w:tcPr>
+            <w:tcW w:w="562" w:type="dxa"/>
+          </w:tcPr>
+          <w:p>
+            <w:r>
+              <w:lastRenderedPageBreak/>
+              <w:t>Aim:</w:t>
+            </w:r>
+          </w:p>
+        </w:tc>
+        <w:tc>
+          <w:tcPr>
+            <w:tcW w:w="8454" w:type="dxa"/>
+          </w:tcPr>
+          <w:p>
+            <w:r>
+              <w:t>Replicating Kira’s 5A – By dropping the impermeant anion charge mid experiment, we should be able to change the driving force slightly</w:t>
+            </w:r>
+          </w:p>
+        </w:tc>
+      </w:tr>
+      <w:tr>
+        <w:tc>
+          <w:tcPr>
+            <w:tcW w:w="562" w:type="dxa"/>
+          </w:tcPr>
+          <w:p>
+            <w:r>
+              <w:t>Hypothesis</w:t>
+            </w:r>
+          </w:p>
+        </w:tc>
+        <w:tc>
+          <w:tcPr>
+            <w:tcW w:w="8454" w:type="dxa"/>
+          </w:tcPr>
+          <w:p>
+            <w:r>
+              <w:drawing>
+                <wp:inline distT="0" distB="0" distL="0" distR="0" wp14:anchorId="0F8FD4B1" wp14:editId="1BDF5635">
+                  <wp:extent cx="3543795" cy="3572374"/>
+                  <wp:effectExtent l="0" t="0" r="0" b="9525"/>
+                  <wp:docPr id="17" name="Picture 17"/>
+                  <wp:cNvGraphicFramePr>
+                    <a:graphicFrameLocks xmlns:a="http://schemas.openxmlformats.org/drawingml/2006/main" noChangeAspect="1"/>
+                  </wp:cNvGraphicFramePr>
+                  <a:graphic xmlns:a="http://schemas.openxmlformats.org/drawingml/2006/main">
+                    <a:graphicData uri="http://schemas.openxmlformats.org/drawingml/2006/picture">
+                      <pic:pic xmlns:pic="http://schemas.openxmlformats.org/drawingml/2006/picture">
+                        <pic:nvPicPr>
+                          <pic:cNvPr id="1" name=""/>
+                          <pic:cNvPicPr/>
+                        </pic:nvPicPr>
+                        <pic:blipFill>
+                          <a:blip r:embed="rId20"/>
+                          <a:stretch>
+                            <a:fillRect/>
+                          </a:stretch>
+                        </pic:blipFill>
+                        <pic:spPr>
+                          <a:xfrm>
+                            <a:off x="0" y="0"/>
+                            <a:ext cx="3543795" cy="3572374"/>
+                          </a:xfrm>
+                          <a:prstGeom prst="rect">
+                            <a:avLst/>
+                          </a:prstGeom>
+                        </pic:spPr>
+                      </pic:pic>
+                    </a:graphicData>
+                  </a:graphic>
+                </wp:inline>
+              </w:drawing>
+            </w:r>
+          </w:p>
+        </w:tc>
+      </w:tr>
+      <w:tr>
+        <w:tc>
+          <w:tcPr>
+            <w:tcW w:w="562" w:type="dxa"/>
+          </w:tcPr>
+          <w:p>
+            <w:r>
+              <w:t>Starting values</w:t>
+            </w:r>
+          </w:p>
+        </w:tc>
+        <w:tc>
+          <w:tcPr>
+            <w:tcW w:w="8454" w:type="dxa"/>
+          </w:tcPr>
+          <w:p>
+            <w:r>
+              <w:t>Defaults (z =-0.85)</w:t>
+            </w:r>
+          </w:p>
+        </w:tc>
+      </w:tr>
+      <w:tr>
+        <w:tc>
+          <w:tcPr>
+            <w:tcW w:w="562" w:type="dxa"/>
+          </w:tcPr>
+          <w:p>
+            <w:r>
+              <w:t>Setup</w:t>
+            </w:r>
+          </w:p>
+        </w:tc>
+        <w:tc>
+          <w:tcPr>
+            <w:tcW w:w="8454" w:type="dxa"/>
+          </w:tcPr>
+          <w:p>
+            <w:r>
+              <w:t>2 compartments, changing the charge of impermeants in both to -1 between 300s and 800s</w:t>
+            </w:r>
+          </w:p>
+          <w:p>
+            <w:r>
+              <w:t>Total simulation run time = 20mins</w:t>
+            </w:r>
+          </w:p>
+        </w:tc>
+      </w:tr>
+      <w:tr>
+        <w:tc>
+          <w:tcPr>
+            <w:tcW w:w="562" w:type="dxa"/>
+          </w:tcPr>
+          <w:p>
+            <w:r>
+              <w:t>Final values</w:t>
+            </w:r>
+          </w:p>
+        </w:tc>
+        <w:tc>
+          <w:tcPr>
+            <w:tcW w:w="8454" w:type="dxa"/>
+          </w:tcPr>
+          <w:p>
+            <w:r>
+              <w:drawing>
+                <wp:inline distT="0" distB="0" distL="0" distR="0" wp14:anchorId="0FF9FD5E" wp14:editId="0479CBF4">
+                  <wp:extent cx="3515216" cy="2038635"/>
+                  <wp:effectExtent l="0" t="0" r="9525" b="0"/>
+                  <wp:docPr id="19" name="Picture 19"/>
+                  <wp:cNvGraphicFramePr>
+                    <a:graphicFrameLocks xmlns:a="http://schemas.openxmlformats.org/drawingml/2006/main" noChangeAspect="1"/>
+                  </wp:cNvGraphicFramePr>
+                  <a:graphic xmlns:a="http://schemas.openxmlformats.org/drawingml/2006/main">
+                    <a:graphicData uri="http://schemas.openxmlformats.org/drawingml/2006/picture">
+                      <pic:pic xmlns:pic="http://schemas.openxmlformats.org/drawingml/2006/picture">
+                        <pic:nvPicPr>
+                          <pic:cNvPr id="1" name=""/>
+                          <pic:cNvPicPr/>
+                        </pic:nvPicPr>
+                        <pic:blipFill>
+                          <a:blip r:embed="rId21"/>
+                          <a:stretch>
+                            <a:fillRect/>
+                          </a:stretch>
+                        </pic:blipFill>
+                        <pic:spPr>
+                          <a:xfrm>
+                            <a:off x="0" y="0"/>
+                            <a:ext cx="3515216" cy="2038635"/>
+                          </a:xfrm>
+                          <a:prstGeom prst="rect">
+                            <a:avLst/>
+                          </a:prstGeom>
+                        </pic:spPr>
+                      </pic:pic>
+                    </a:graphicData>
+                  </a:graphic>
+                </wp:inline>
+              </w:drawing>
+            </w:r>
+          </w:p>
+        </w:tc>
+      </w:tr>
+      <w:tr>
+        <w:tc>
+          <w:tcPr>
+            <w:tcW w:w="562" w:type="dxa"/>
+          </w:tcPr>
+          <w:p>
+            <w:r>
+              <w:t>Relevant graphs</w:t>
+            </w:r>
+          </w:p>
+        </w:tc>
+        <w:tc>
+          <w:tcPr>
+            <w:tcW w:w="8454" w:type="dxa"/>
+          </w:tcPr>
+          <w:p/>
+          <w:p>
+            <w:r>
+              <w:lastRenderedPageBreak/>
+              <w:drawing>
+                <wp:anchor distT="0" distB="0" distL="114300" distR="114300" simplePos="0" relativeHeight="251668480" behindDoc="1" locked="0" layoutInCell="1" allowOverlap="1" wp14:anchorId="20C58F63" wp14:editId="196FDE8F">
+                  <wp:simplePos x="0" y="0"/>
+                  <wp:positionH relativeFrom="column">
+                    <wp:posOffset>-65405</wp:posOffset>
+                  </wp:positionH>
+                  <wp:positionV relativeFrom="paragraph">
+                    <wp:posOffset>288925</wp:posOffset>
+                  </wp:positionV>
+                  <wp:extent cx="5293767" cy="3455670"/>
+                  <wp:effectExtent l="0" t="0" r="2540" b="0"/>
+                  <wp:wrapTight wrapText="bothSides">
+                    <wp:wrapPolygon edited="0">
+                      <wp:start x="0" y="0"/>
+                      <wp:lineTo x="0" y="21433"/>
+                      <wp:lineTo x="21533" y="21433"/>
+                      <wp:lineTo x="21533" y="0"/>
+                      <wp:lineTo x="0" y="0"/>
+                    </wp:wrapPolygon>
+                  </wp:wrapTight>
+                  <wp:docPr id="18" name="Picture 18"/>
+                  <wp:cNvGraphicFramePr>
+                    <a:graphicFrameLocks xmlns:a="http://schemas.openxmlformats.org/drawingml/2006/main" noChangeAspect="1"/>
+                  </wp:cNvGraphicFramePr>
+                  <a:graphic xmlns:a="http://schemas.openxmlformats.org/drawingml/2006/main">
+                    <a:graphicData uri="http://schemas.openxmlformats.org/drawingml/2006/picture">
+                      <pic:pic xmlns:pic="http://schemas.openxmlformats.org/drawingml/2006/picture">
+                        <pic:nvPicPr>
+                          <pic:cNvPr id="1" name=""/>
+                          <pic:cNvPicPr/>
+                        </pic:nvPicPr>
+                        <pic:blipFill>
+                          <a:blip r:embed="rId22">
+                            <a:extLst>
+                              <a:ext uri="{28A0092B-C50C-407E-A947-70E740481C1C}">
+                                <a14:useLocalDpi xmlns:a14="http://schemas.microsoft.com/office/drawing/2010/main" val="0"/>
+                              </a:ext>
+                            </a:extLst>
+                          </a:blip>
+                          <a:stretch>
+                            <a:fillRect/>
+                          </a:stretch>
+                        </pic:blipFill>
+                        <pic:spPr>
+                          <a:xfrm>
+                            <a:off x="0" y="0"/>
+                            <a:ext cx="5301161" cy="3460496"/>
+                          </a:xfrm>
+                          <a:prstGeom prst="rect">
+                            <a:avLst/>
+                          </a:prstGeom>
+                        </pic:spPr>
+                      </pic:pic>
+                    </a:graphicData>
+                  </a:graphic>
+                  <wp14:sizeRelH relativeFrom="margin">
+                    <wp14:pctWidth>0</wp14:pctWidth>
+                  </wp14:sizeRelH>
+                  <wp14:sizeRelV relativeFrom="margin">
+                    <wp14:pctHeight>0</wp14:pctHeight>
+                  </wp14:sizeRelV>
+                </wp:anchor>
+              </w:drawing>
+            </w:r>
+          </w:p>
+          <w:p/>
+          <w:p/>
+          <w:p/>
+          <w:p>
+            <w:r>
+              <w:drawing>
+                <wp:anchor distT="0" distB="0" distL="114300" distR="114300" simplePos="0" relativeHeight="251669504" behindDoc="1" locked="0" layoutInCell="1" allowOverlap="1" wp14:anchorId="4FFC3BCF" wp14:editId="7B6A81F2">
+                  <wp:simplePos x="0" y="0"/>
+                  <wp:positionH relativeFrom="column">
+                    <wp:posOffset>-65405</wp:posOffset>
+                  </wp:positionH>
+                  <wp:positionV relativeFrom="paragraph">
+                    <wp:posOffset>302260</wp:posOffset>
+                  </wp:positionV>
+                  <wp:extent cx="5269757" cy="3478530"/>
+                  <wp:effectExtent l="0" t="0" r="7620" b="7620"/>
+                  <wp:wrapTight wrapText="bothSides">
+                    <wp:wrapPolygon edited="0">
+                      <wp:start x="0" y="0"/>
+                      <wp:lineTo x="0" y="21529"/>
+                      <wp:lineTo x="21553" y="21529"/>
+                      <wp:lineTo x="21553" y="0"/>
+                      <wp:lineTo x="0" y="0"/>
+                    </wp:wrapPolygon>
+                  </wp:wrapTight>
+                  <wp:docPr id="20" name="Picture 20"/>
+                  <wp:cNvGraphicFramePr>
+                    <a:graphicFrameLocks xmlns:a="http://schemas.openxmlformats.org/drawingml/2006/main" noChangeAspect="1"/>
+                  </wp:cNvGraphicFramePr>
+                  <a:graphic xmlns:a="http://schemas.openxmlformats.org/drawingml/2006/main">
+                    <a:graphicData uri="http://schemas.openxmlformats.org/drawingml/2006/picture">
+                      <pic:pic xmlns:pic="http://schemas.openxmlformats.org/drawingml/2006/picture">
+                        <pic:nvPicPr>
+                          <pic:cNvPr id="1" name=""/>
+                          <pic:cNvPicPr/>
+                        </pic:nvPicPr>
+                        <pic:blipFill>
+                          <a:blip r:embed="rId23">
+                            <a:extLst>
+                              <a:ext uri="{28A0092B-C50C-407E-A947-70E740481C1C}">
+                                <a14:useLocalDpi xmlns:a14="http://schemas.microsoft.com/office/drawing/2010/main" val="0"/>
+                              </a:ext>
+                            </a:extLst>
+                          </a:blip>
+                          <a:stretch>
+                            <a:fillRect/>
+                          </a:stretch>
+                        </pic:blipFill>
+                        <pic:spPr>
+                          <a:xfrm>
+                            <a:off x="0" y="0"/>
+                            <a:ext cx="5277469" cy="3483620"/>
+                          </a:xfrm>
+                          <a:prstGeom prst="rect">
+                            <a:avLst/>
+                          </a:prstGeom>
+                        </pic:spPr>
+                      </pic:pic>
+                    </a:graphicData>
+                  </a:graphic>
+                  <wp14:sizeRelH relativeFrom="margin">
+                    <wp14:pctWidth>0</wp14:pctWidth>
+                  </wp14:sizeRelH>
+                  <wp14:sizeRelV relativeFrom="margin">
+                    <wp14:pctHeight>0</wp14:pctHeight>
+                  </wp14:sizeRelV>
+                </wp:anchor>
+              </w:drawing>
+            </w:r>
+          </w:p>
+          <w:p/>
+          <w:p/>
+          <w:p/>
+          <w:p/>
+          <w:p/>
+          <w:p>
+            <w:r>
+              <w:drawing>
+                <wp:anchor distT="0" distB="0" distL="114300" distR="114300" simplePos="0" relativeHeight="251670528" behindDoc="1" locked="0" layoutInCell="1" allowOverlap="1" wp14:anchorId="2B85417B" wp14:editId="2F767927">
+                  <wp:simplePos x="0" y="0"/>
+                  <wp:positionH relativeFrom="column">
+                    <wp:posOffset>-65405</wp:posOffset>
+                  </wp:positionH>
+                  <wp:positionV relativeFrom="paragraph">
+                    <wp:posOffset>214630</wp:posOffset>
+                  </wp:positionV>
+                  <wp:extent cx="4925060" cy="3492500"/>
+                  <wp:effectExtent l="0" t="0" r="8890" b="0"/>
+                  <wp:wrapTight wrapText="bothSides">
+                    <wp:wrapPolygon edited="0">
+                      <wp:start x="0" y="0"/>
+                      <wp:lineTo x="0" y="21443"/>
+                      <wp:lineTo x="21555" y="21443"/>
+                      <wp:lineTo x="21555" y="0"/>
+                      <wp:lineTo x="0" y="0"/>
+                    </wp:wrapPolygon>
+                  </wp:wrapTight>
+                  <wp:docPr id="21" name="Picture 21"/>
+                  <wp:cNvGraphicFramePr>
+                    <a:graphicFrameLocks xmlns:a="http://schemas.openxmlformats.org/drawingml/2006/main" noChangeAspect="1"/>
+                  </wp:cNvGraphicFramePr>
+                  <a:graphic xmlns:a="http://schemas.openxmlformats.org/drawingml/2006/main">
+                    <a:graphicData uri="http://schemas.openxmlformats.org/drawingml/2006/picture">
+                      <pic:pic xmlns:pic="http://schemas.openxmlformats.org/drawingml/2006/picture">
+                        <pic:nvPicPr>
+                          <pic:cNvPr id="1" name=""/>
+                          <pic:cNvPicPr/>
+                        </pic:nvPicPr>
+                        <pic:blipFill>
+                          <a:blip r:embed="rId24">
+                            <a:extLst>
+                              <a:ext uri="{28A0092B-C50C-407E-A947-70E740481C1C}">
+                                <a14:useLocalDpi xmlns:a14="http://schemas.microsoft.com/office/drawing/2010/main" val="0"/>
+                              </a:ext>
+                            </a:extLst>
+                          </a:blip>
+                          <a:stretch>
+                            <a:fillRect/>
+                          </a:stretch>
+                        </pic:blipFill>
+                        <pic:spPr>
+                          <a:xfrm>
+                            <a:off x="0" y="0"/>
+                            <a:ext cx="4925060" cy="3492500"/>
+                          </a:xfrm>
+                          <a:prstGeom prst="rect">
+                            <a:avLst/>
+                          </a:prstGeom>
+                        </pic:spPr>
+                      </pic:pic>
+                    </a:graphicData>
+                  </a:graphic>
+                  <wp14:sizeRelH relativeFrom="margin">
+                    <wp14:pctWidth>0</wp14:pctWidth>
+                  </wp14:sizeRelH>
+                  <wp14:sizeRelV relativeFrom="margin">
+                    <wp14:pctHeight>0</wp14:pctHeight>
+                  </wp14:sizeRelV>
+                </wp:anchor>
+              </w:drawing>
+            </w:r>
+          </w:p>
+          <w:p/>
+          <w:p>
+            <w:r>
+              <w:drawing>
+                <wp:anchor distT="0" distB="0" distL="114300" distR="114300" simplePos="0" relativeHeight="251671552" behindDoc="1" locked="0" layoutInCell="1" allowOverlap="1" wp14:anchorId="0612B65A" wp14:editId="673BD9BB">
+                  <wp:simplePos x="0" y="0"/>
+                  <wp:positionH relativeFrom="column">
+                    <wp:posOffset>27305</wp:posOffset>
+                  </wp:positionH>
+                  <wp:positionV relativeFrom="paragraph">
+                    <wp:posOffset>292735</wp:posOffset>
+                  </wp:positionV>
+                  <wp:extent cx="4832414" cy="3378835"/>
+                  <wp:effectExtent l="0" t="0" r="6350" b="0"/>
+                  <wp:wrapTight wrapText="bothSides">
+                    <wp:wrapPolygon edited="0">
+                      <wp:start x="0" y="0"/>
+                      <wp:lineTo x="0" y="21434"/>
+                      <wp:lineTo x="21543" y="21434"/>
+                      <wp:lineTo x="21543" y="0"/>
+                      <wp:lineTo x="0" y="0"/>
+                    </wp:wrapPolygon>
+                  </wp:wrapTight>
+                  <wp:docPr id="22" name="Picture 22"/>
+                  <wp:cNvGraphicFramePr>
+                    <a:graphicFrameLocks xmlns:a="http://schemas.openxmlformats.org/drawingml/2006/main" noChangeAspect="1"/>
+                  </wp:cNvGraphicFramePr>
+                  <a:graphic xmlns:a="http://schemas.openxmlformats.org/drawingml/2006/main">
+                    <a:graphicData uri="http://schemas.openxmlformats.org/drawingml/2006/picture">
+                      <pic:pic xmlns:pic="http://schemas.openxmlformats.org/drawingml/2006/picture">
+                        <pic:nvPicPr>
+                          <pic:cNvPr id="1" name=""/>
+                          <pic:cNvPicPr/>
+                        </pic:nvPicPr>
+                        <pic:blipFill>
+                          <a:blip r:embed="rId25">
+                            <a:extLst>
+                              <a:ext uri="{28A0092B-C50C-407E-A947-70E740481C1C}">
+                                <a14:useLocalDpi xmlns:a14="http://schemas.microsoft.com/office/drawing/2010/main" val="0"/>
+                              </a:ext>
+                            </a:extLst>
+                          </a:blip>
+                          <a:stretch>
+                            <a:fillRect/>
+                          </a:stretch>
+                        </pic:blipFill>
+                        <pic:spPr>
+                          <a:xfrm>
+                            <a:off x="0" y="0"/>
+                            <a:ext cx="4832414" cy="3378835"/>
+                          </a:xfrm>
+                          <a:prstGeom prst="rect">
+                            <a:avLst/>
+                          </a:prstGeom>
+                        </pic:spPr>
+                      </pic:pic>
+                    </a:graphicData>
+                  </a:graphic>
+                  <wp14:sizeRelH relativeFrom="margin">
+                    <wp14:pctWidth>0</wp14:pctWidth>
+                  </wp14:sizeRelH>
+                  <wp14:sizeRelV relativeFrom="margin">
+                    <wp14:pctHeight>0</wp14:pctHeight>
+                  </wp14:sizeRelV>
+                </wp:anchor>
+              </w:drawing>
+            </w:r>
+          </w:p>
+          <w:p/>
+          <w:p/>
+          <w:p/>
+          <w:p/>
+          <w:p/>
+          <w:p/>
+          <w:p/>
+          <w:p/>
+          <w:p/>
+          <w:p/>
+        </w:tc>
+      </w:tr>
+      <w:tr>
+        <w:tc>
+          <w:tcPr>
+            <w:tcW w:w="562" w:type="dxa"/>
+          </w:tcPr>
+          <w:p>
+            <w:r>
+              <w:lastRenderedPageBreak/>
+              <w:t>Boundary graph</w:t>
+            </w:r>
+          </w:p>
+        </w:tc>
+        <w:tc>
+          <w:tcPr>
+            <w:tcW w:w="8454" w:type="dxa"/>
+          </w:tcPr>
+          <w:p>
+            <w:r>
+              <w:drawing>
+                <wp:anchor distT="0" distB="0" distL="114300" distR="114300" simplePos="0" relativeHeight="251672576" behindDoc="1" locked="0" layoutInCell="1" allowOverlap="1" wp14:anchorId="3239E011" wp14:editId="2CCA1EF6">
+                  <wp:simplePos x="0" y="0"/>
+                  <wp:positionH relativeFrom="column">
+                    <wp:posOffset>-65405</wp:posOffset>
+                  </wp:positionH>
+                  <wp:positionV relativeFrom="paragraph">
+                    <wp:posOffset>383540</wp:posOffset>
+                  </wp:positionV>
+                  <wp:extent cx="5004776" cy="2623820"/>
+                  <wp:effectExtent l="0" t="0" r="5715" b="5080"/>
+                  <wp:wrapTight wrapText="bothSides">
+                    <wp:wrapPolygon edited="0">
+                      <wp:start x="0" y="0"/>
+                      <wp:lineTo x="0" y="21485"/>
+                      <wp:lineTo x="21542" y="21485"/>
+                      <wp:lineTo x="21542" y="0"/>
+                      <wp:lineTo x="0" y="0"/>
+                    </wp:wrapPolygon>
+                  </wp:wrapTight>
+                  <wp:docPr id="23" name="Picture 23"/>
+                  <wp:cNvGraphicFramePr>
+                    <a:graphicFrameLocks xmlns:a="http://schemas.openxmlformats.org/drawingml/2006/main" noChangeAspect="1"/>
+                  </wp:cNvGraphicFramePr>
+                  <a:graphic xmlns:a="http://schemas.openxmlformats.org/drawingml/2006/main">
+                    <a:graphicData uri="http://schemas.openxmlformats.org/drawingml/2006/picture">
+                      <pic:pic xmlns:pic="http://schemas.openxmlformats.org/drawingml/2006/picture">
+                        <pic:nvPicPr>
+                          <pic:cNvPr id="1" name=""/>
+                          <pic:cNvPicPr/>
+                        </pic:nvPicPr>
+                        <pic:blipFill>
+                          <a:blip r:embed="rId26">
+                            <a:extLst>
+                              <a:ext uri="{28A0092B-C50C-407E-A947-70E740481C1C}">
+                                <a14:useLocalDpi xmlns:a14="http://schemas.microsoft.com/office/drawing/2010/main" val="0"/>
+                              </a:ext>
+                            </a:extLst>
+                          </a:blip>
+                          <a:stretch>
+                            <a:fillRect/>
+                          </a:stretch>
+                        </pic:blipFill>
+                        <pic:spPr>
+                          <a:xfrm>
+                            <a:off x="0" y="0"/>
+                            <a:ext cx="5008560" cy="2625804"/>
+                          </a:xfrm>
+                          <a:prstGeom prst="rect">
+                            <a:avLst/>
+                          </a:prstGeom>
+                        </pic:spPr>
+                      </pic:pic>
+                    </a:graphicData>
+                  </a:graphic>
+                  <wp14:sizeRelH relativeFrom="margin">
+                    <wp14:pctWidth>0</wp14:pctWidth>
+                  </wp14:sizeRelH>
+                  <wp14:sizeRelV relativeFrom="margin">
+                    <wp14:pctHeight>0</wp14:pctHeight>
+                  </wp14:sizeRelV>
+                </wp:anchor>
+              </w:drawing>
+            </w:r>
+          </w:p>
+        </w:tc>
+      </w:tr>
+      <w:tr>
+        <w:tc>
+          <w:tcPr>
+            <w:tcW w:w="562" w:type="dxa"/>
+          </w:tcPr>
+          <w:p>
+            <w:r>
+              <w:t>Conclusions</w:t>
+            </w:r>
+          </w:p>
+        </w:tc>
+        <w:tc>
+          <w:tcPr>
+            <w:tcW w:w="8454" w:type="dxa"/>
+          </w:tcPr>
+          <w:p>
+            <w:pPr>
+              <w:pStyle w:val="ListParagraph"/>
+              <w:numPr>
+                <w:ilvl w:val="0"/>
+                <w:numId w:val="1"/>
+              </w:numPr>
+            </w:pPr>
+            <w:r>
+              <w:t>Not quite at equilibrium</w:t>
+            </w:r>
+          </w:p>
+          <w:p>
+            <w:pPr>
+              <w:pStyle w:val="ListParagraph"/>
+              <w:numPr>
+                <w:ilvl w:val="0"/>
+                <w:numId w:val="1"/>
+              </w:numPr>
+            </w:pPr>
+            <w:r>
+              <w:t>Dynamics generally are in line with Kira’s</w:t>
+            </w:r>
+          </w:p>
+          <w:p>
+            <w:pPr>
+              <w:pStyle w:val="ListParagraph"/>
+              <w:numPr>
+                <w:ilvl w:val="0"/>
+                <w:numId w:val="1"/>
+              </w:numPr>
+            </w:pPr>
+            <w:r>
+              <w:t>My volumes change more than Kira’s – this needs to be investigated further</w:t>
+            </w:r>
+          </w:p>
+          <w:p>
+            <w:pPr>
+              <w:pStyle w:val="ListParagraph"/>
+              <w:numPr>
+                <w:ilvl w:val="0"/>
+                <w:numId w:val="1"/>
+              </w:numPr>
+            </w:pPr>
+            <w:r>
+              <w:t>Similar slight change to driving force</w:t>
+            </w:r>
+          </w:p>
+        </w:tc>
+      </w:tr>
+    </w:tbl>
+    <w:p/>
+    <w:p>
+      <w:r>
+        <w:br w:type="page"/>
+      </w:r>
+    </w:p>
+    <w:tbl>
+      <w:tblPr>
+        <w:tblStyle w:val="TableGrid"/>
+        <w:tblW w:w="0" w:type="auto"/>
+        <w:tblLook w:val="04A0" w:firstRow="1" w:lastRow="0" w:firstColumn="1" w:lastColumn="0" w:noHBand="0" w:noVBand="1"/>
+      </w:tblPr>
+      <w:tblGrid>
+        <w:gridCol w:w="1229"/>
+        <w:gridCol w:w="7787"/>
+      </w:tblGrid>
+      <w:tr>
+        <w:tc>
+          <w:tcPr>
+            <w:tcW w:w="1229" w:type="dxa"/>
+          </w:tcPr>
+          <w:p>
+            <w:r>
+              <w:lastRenderedPageBreak/>
+              <w:t>Aim</w:t>
+            </w:r>
+          </w:p>
+        </w:tc>
+        <w:tc>
+          <w:tcPr>
+            <w:tcW w:w="7787" w:type="dxa"/>
+          </w:tcPr>
+          <w:p>
+            <w:r>
+              <w:t>Replicate Kira’s 5B – Part 1 – start simulation with -1.2 impermeant anion charge and see if I get the same values as the analytical</w:t>
+            </w:r>
+          </w:p>
+        </w:tc>
+      </w:tr>
+      <w:tr>
+        <w:tc>
+          <w:tcPr>
+            <w:tcW w:w="1229" w:type="dxa"/>
+          </w:tcPr>
+          <w:p>
+            <w:r>
+              <w:t>Hypothesis</w:t>
+            </w:r>
+          </w:p>
+        </w:tc>
+        <w:tc>
+          <w:tcPr>
+            <w:tcW w:w="7787" w:type="dxa"/>
+          </w:tcPr>
+          <w:p>
+            <w:r>
+              <w:drawing>
+                <wp:anchor distT="0" distB="0" distL="114300" distR="114300" simplePos="0" relativeHeight="251676672" behindDoc="1" locked="0" layoutInCell="1" allowOverlap="1" wp14:anchorId="41D67B8B" wp14:editId="7812F4DF">
+                  <wp:simplePos x="0" y="0"/>
+                  <wp:positionH relativeFrom="column">
+                    <wp:posOffset>64770</wp:posOffset>
+                  </wp:positionH>
+                  <wp:positionV relativeFrom="paragraph">
+                    <wp:posOffset>0</wp:posOffset>
+                  </wp:positionV>
+                  <wp:extent cx="3324689" cy="3400900"/>
+                  <wp:effectExtent l="0" t="0" r="9525" b="9525"/>
+                  <wp:wrapTight wrapText="bothSides">
+                    <wp:wrapPolygon edited="0">
+                      <wp:start x="0" y="0"/>
+                      <wp:lineTo x="0" y="21539"/>
+                      <wp:lineTo x="21538" y="21539"/>
+                      <wp:lineTo x="21538" y="0"/>
+                      <wp:lineTo x="0" y="0"/>
+                    </wp:wrapPolygon>
+                  </wp:wrapTight>
+                  <wp:docPr id="24" name="Picture 24"/>
+                  <wp:cNvGraphicFramePr>
+                    <a:graphicFrameLocks xmlns:a="http://schemas.openxmlformats.org/drawingml/2006/main" noChangeAspect="1"/>
+                  </wp:cNvGraphicFramePr>
+                  <a:graphic xmlns:a="http://schemas.openxmlformats.org/drawingml/2006/main">
+                    <a:graphicData uri="http://schemas.openxmlformats.org/drawingml/2006/picture">
+                      <pic:pic xmlns:pic="http://schemas.openxmlformats.org/drawingml/2006/picture">
+                        <pic:nvPicPr>
+                          <pic:cNvPr id="1" name=""/>
+                          <pic:cNvPicPr/>
+                        </pic:nvPicPr>
+                        <pic:blipFill>
+                          <a:blip r:embed="rId27">
+                            <a:extLst>
+                              <a:ext uri="{28A0092B-C50C-407E-A947-70E740481C1C}">
+                                <a14:useLocalDpi xmlns:a14="http://schemas.microsoft.com/office/drawing/2010/main" val="0"/>
+                              </a:ext>
+                            </a:extLst>
+                          </a:blip>
+                          <a:stretch>
+                            <a:fillRect/>
+                          </a:stretch>
+                        </pic:blipFill>
+                        <pic:spPr>
+                          <a:xfrm>
+                            <a:off x="0" y="0"/>
+                            <a:ext cx="3324689" cy="3400900"/>
+                          </a:xfrm>
+                          <a:prstGeom prst="rect">
+                            <a:avLst/>
+                          </a:prstGeom>
+                        </pic:spPr>
+                      </pic:pic>
+                    </a:graphicData>
+                  </a:graphic>
+                </wp:anchor>
+              </w:drawing>
+            </w:r>
+          </w:p>
+        </w:tc>
+      </w:tr>
+      <w:tr>
+        <w:tc>
+          <w:tcPr>
+            <w:tcW w:w="1229" w:type="dxa"/>
+          </w:tcPr>
+          <w:p>
+            <w:r>
+              <w:t>Starting values</w:t>
+            </w:r>
+          </w:p>
+        </w:tc>
+        <w:tc>
+          <w:tcPr>
+            <w:tcW w:w="7787" w:type="dxa"/>
+          </w:tcPr>
+          <w:p>
+            <w:r>
+              <w:t>Default compartment starting values just with 2 compartments that have impermeant charges of -1.2</w:t>
+            </w:r>
+          </w:p>
+        </w:tc>
+      </w:tr>
+      <w:tr>
+        <w:tc>
+          <w:tcPr>
+            <w:tcW w:w="1229" w:type="dxa"/>
+          </w:tcPr>
+          <w:p>
+            <w:r>
+              <w:t>Setup:</w:t>
+            </w:r>
+          </w:p>
+        </w:tc>
+        <w:tc>
+          <w:tcPr>
+            <w:tcW w:w="7787" w:type="dxa"/>
+          </w:tcPr>
+          <w:p>
+            <w:proofErr w:type="gramStart"/>
+            <w:r>
+              <w:t>15 minute</w:t>
+            </w:r>
+            <w:proofErr w:type="gramEnd"/>
+            <w:r>
+              <w:t xml:space="preserve"> simulation. No change to anions mid simulation. Dynamic </w:t>
+            </w:r>
+            <w:proofErr w:type="spellStart"/>
+            <w:r>
+              <w:t>atpase</w:t>
+            </w:r>
+            <w:proofErr w:type="spellEnd"/>
+            <w:r>
+              <w:t>.</w:t>
+            </w:r>
+          </w:p>
+        </w:tc>
+      </w:tr>
+      <w:tr>
+        <w:tc>
+          <w:tcPr>
+            <w:tcW w:w="1229" w:type="dxa"/>
+          </w:tcPr>
+          <w:p>
+            <w:r>
+              <w:t>Final values</w:t>
+            </w:r>
+          </w:p>
+        </w:tc>
+        <w:tc>
+          <w:tcPr>
+            <w:tcW w:w="7787" w:type="dxa"/>
+          </w:tcPr>
+          <w:p>
+            <w:r>
+              <w:drawing>
+                <wp:inline distT="0" distB="0" distL="0" distR="0" wp14:anchorId="5058DD6E" wp14:editId="7C33A0E5">
+                  <wp:extent cx="2886478" cy="3077004"/>
+                  <wp:effectExtent l="0" t="0" r="9525" b="0"/>
+                  <wp:docPr id="25" name="Picture 25"/>
+                  <wp:cNvGraphicFramePr>
+                    <a:graphicFrameLocks xmlns:a="http://schemas.openxmlformats.org/drawingml/2006/main" noChangeAspect="1"/>
+                  </wp:cNvGraphicFramePr>
+                  <a:graphic xmlns:a="http://schemas.openxmlformats.org/drawingml/2006/main">
+                    <a:graphicData uri="http://schemas.openxmlformats.org/drawingml/2006/picture">
+                      <pic:pic xmlns:pic="http://schemas.openxmlformats.org/drawingml/2006/picture">
+                        <pic:nvPicPr>
+                          <pic:cNvPr id="1" name=""/>
+                          <pic:cNvPicPr/>
+                        </pic:nvPicPr>
+                        <pic:blipFill>
+                          <a:blip r:embed="rId28"/>
+                          <a:stretch>
+                            <a:fillRect/>
+                          </a:stretch>
+                        </pic:blipFill>
+                        <pic:spPr>
+                          <a:xfrm>
+                            <a:off x="0" y="0"/>
+                            <a:ext cx="2886478" cy="3077004"/>
+                          </a:xfrm>
+                          <a:prstGeom prst="rect">
+                            <a:avLst/>
+                          </a:prstGeom>
+                        </pic:spPr>
+                      </pic:pic>
+                    </a:graphicData>
+                  </a:graphic>
+                </wp:inline>
+              </w:drawing>
+            </w:r>
+          </w:p>
+        </w:tc>
+      </w:tr>
+      <w:tr>
+        <w:tc>
+          <w:tcPr>
+            <w:tcW w:w="1229" w:type="dxa"/>
+          </w:tcPr>
+          <w:p>
+            <w:r>
+              <w:t>Relevant graphs</w:t>
+            </w:r>
+          </w:p>
+        </w:tc>
+        <w:tc>
+          <w:tcPr>
+            <w:tcW w:w="7787" w:type="dxa"/>
+          </w:tcPr>
+          <w:p/>
+          <w:p/>
+          <w:p/>
+          <w:p/>
+          <w:p/>
+          <w:p/>
+          <w:p/>
+          <w:p/>
+          <w:p>
+            <w:r>
+              <w:lastRenderedPageBreak/>
+              <w:drawing>
+                <wp:anchor distT="0" distB="0" distL="114300" distR="114300" simplePos="0" relativeHeight="251673600" behindDoc="1" locked="0" layoutInCell="1" allowOverlap="1" wp14:anchorId="6F3DC7F6" wp14:editId="376764E5">
+                  <wp:simplePos x="0" y="0"/>
+                  <wp:positionH relativeFrom="column">
+                    <wp:posOffset>-65405</wp:posOffset>
+                  </wp:positionH>
+                  <wp:positionV relativeFrom="paragraph">
+                    <wp:posOffset>83820</wp:posOffset>
+                  </wp:positionV>
+                  <wp:extent cx="4352925" cy="3011805"/>
+                  <wp:effectExtent l="0" t="0" r="0" b="0"/>
+                  <wp:wrapTight wrapText="bothSides">
+                    <wp:wrapPolygon edited="0">
+                      <wp:start x="0" y="0"/>
+                      <wp:lineTo x="0" y="21450"/>
+                      <wp:lineTo x="21458" y="21450"/>
+                      <wp:lineTo x="21458" y="0"/>
+                      <wp:lineTo x="0" y="0"/>
+                    </wp:wrapPolygon>
+                  </wp:wrapTight>
+                  <wp:docPr id="26" name="Picture 26"/>
+                  <wp:cNvGraphicFramePr>
+                    <a:graphicFrameLocks xmlns:a="http://schemas.openxmlformats.org/drawingml/2006/main" noChangeAspect="1"/>
+                  </wp:cNvGraphicFramePr>
+                  <a:graphic xmlns:a="http://schemas.openxmlformats.org/drawingml/2006/main">
+                    <a:graphicData uri="http://schemas.openxmlformats.org/drawingml/2006/picture">
+                      <pic:pic xmlns:pic="http://schemas.openxmlformats.org/drawingml/2006/picture">
+                        <pic:nvPicPr>
+                          <pic:cNvPr id="1" name=""/>
+                          <pic:cNvPicPr/>
+                        </pic:nvPicPr>
+                        <pic:blipFill>
+                          <a:blip r:embed="rId29">
+                            <a:extLst>
+                              <a:ext uri="{28A0092B-C50C-407E-A947-70E740481C1C}">
+                                <a14:useLocalDpi xmlns:a14="http://schemas.microsoft.com/office/drawing/2010/main" val="0"/>
+                              </a:ext>
+                            </a:extLst>
+                          </a:blip>
+                          <a:stretch>
+                            <a:fillRect/>
+                          </a:stretch>
+                        </pic:blipFill>
+                        <pic:spPr>
+                          <a:xfrm>
+                            <a:off x="0" y="0"/>
+                            <a:ext cx="4352925" cy="3011805"/>
+                          </a:xfrm>
+                          <a:prstGeom prst="rect">
+                            <a:avLst/>
+                          </a:prstGeom>
+                        </pic:spPr>
+                      </pic:pic>
+                    </a:graphicData>
+                  </a:graphic>
+                  <wp14:sizeRelH relativeFrom="margin">
+                    <wp14:pctWidth>0</wp14:pctWidth>
+                  </wp14:sizeRelH>
+                  <wp14:sizeRelV relativeFrom="margin">
+                    <wp14:pctHeight>0</wp14:pctHeight>
+                  </wp14:sizeRelV>
+                </wp:anchor>
+              </w:drawing>
+            </w:r>
+          </w:p>
+          <w:p/>
+          <w:p/>
+          <w:p/>
+          <w:p/>
+          <w:p/>
+          <w:p/>
+          <w:p/>
+          <w:p/>
+          <w:p/>
+          <w:p/>
+          <w:p/>
+          <w:p/>
+          <w:p/>
+          <w:p/>
+          <w:p/>
+          <w:p/>
+          <w:p/>
+          <w:p/>
+          <w:p>
+            <w:r>
+              <w:drawing>
+                <wp:anchor distT="0" distB="0" distL="114300" distR="114300" simplePos="0" relativeHeight="251674624" behindDoc="1" locked="0" layoutInCell="1" allowOverlap="1" wp14:anchorId="0B036273" wp14:editId="3566765F">
+                  <wp:simplePos x="0" y="0"/>
+                  <wp:positionH relativeFrom="column">
+                    <wp:posOffset>-65405</wp:posOffset>
+                  </wp:positionH>
+                  <wp:positionV relativeFrom="paragraph">
+                    <wp:posOffset>196850</wp:posOffset>
+                  </wp:positionV>
+                  <wp:extent cx="4919391" cy="3346450"/>
+                  <wp:effectExtent l="0" t="0" r="0" b="6350"/>
+                  <wp:wrapTight wrapText="bothSides">
+                    <wp:wrapPolygon edited="0">
+                      <wp:start x="0" y="0"/>
+                      <wp:lineTo x="0" y="21518"/>
+                      <wp:lineTo x="21497" y="21518"/>
+                      <wp:lineTo x="21497" y="0"/>
+                      <wp:lineTo x="0" y="0"/>
+                    </wp:wrapPolygon>
+                  </wp:wrapTight>
+                  <wp:docPr id="27" name="Picture 27"/>
+                  <wp:cNvGraphicFramePr>
+                    <a:graphicFrameLocks xmlns:a="http://schemas.openxmlformats.org/drawingml/2006/main" noChangeAspect="1"/>
+                  </wp:cNvGraphicFramePr>
+                  <a:graphic xmlns:a="http://schemas.openxmlformats.org/drawingml/2006/main">
+                    <a:graphicData uri="http://schemas.openxmlformats.org/drawingml/2006/picture">
+                      <pic:pic xmlns:pic="http://schemas.openxmlformats.org/drawingml/2006/picture">
+                        <pic:nvPicPr>
+                          <pic:cNvPr id="1" name=""/>
+                          <pic:cNvPicPr/>
+                        </pic:nvPicPr>
+                        <pic:blipFill>
+                          <a:blip r:embed="rId30">
+                            <a:extLst>
+                              <a:ext uri="{28A0092B-C50C-407E-A947-70E740481C1C}">
+                                <a14:useLocalDpi xmlns:a14="http://schemas.microsoft.com/office/drawing/2010/main" val="0"/>
+                              </a:ext>
+                            </a:extLst>
+                          </a:blip>
+                          <a:stretch>
+                            <a:fillRect/>
+                          </a:stretch>
+                        </pic:blipFill>
+                        <pic:spPr>
+                          <a:xfrm>
+                            <a:off x="0" y="0"/>
+                            <a:ext cx="4919391" cy="3346450"/>
+                          </a:xfrm>
+                          <a:prstGeom prst="rect">
+                            <a:avLst/>
+                          </a:prstGeom>
+                        </pic:spPr>
+                      </pic:pic>
+                    </a:graphicData>
+                  </a:graphic>
+                  <wp14:sizeRelH relativeFrom="margin">
+                    <wp14:pctWidth>0</wp14:pctWidth>
+                  </wp14:sizeRelH>
+                  <wp14:sizeRelV relativeFrom="margin">
+                    <wp14:pctHeight>0</wp14:pctHeight>
+                  </wp14:sizeRelV>
+                </wp:anchor>
+              </w:drawing>
+            </w:r>
+          </w:p>
+          <w:p/>
+          <w:p/>
+          <w:p/>
+          <w:p/>
+          <w:p/>
+          <w:p/>
+          <w:p/>
+          <w:p/>
+          <w:p/>
+          <w:p/>
+          <w:p/>
+          <w:p>
+            <w:r>
+              <w:lastRenderedPageBreak/>
+              <w:drawing>
+                <wp:anchor distT="0" distB="0" distL="114300" distR="114300" simplePos="0" relativeHeight="251675648" behindDoc="1" locked="0" layoutInCell="1" allowOverlap="1" wp14:anchorId="6BB3B716" wp14:editId="1B18DAA7">
+                  <wp:simplePos x="0" y="0"/>
+                  <wp:positionH relativeFrom="column">
+                    <wp:posOffset>20320</wp:posOffset>
+                  </wp:positionH>
+                  <wp:positionV relativeFrom="paragraph">
+                    <wp:posOffset>107950</wp:posOffset>
+                  </wp:positionV>
+                  <wp:extent cx="4829039" cy="3314949"/>
+                  <wp:effectExtent l="0" t="0" r="0" b="0"/>
+                  <wp:wrapTight wrapText="bothSides">
+                    <wp:wrapPolygon edited="0">
+                      <wp:start x="0" y="0"/>
+                      <wp:lineTo x="0" y="21476"/>
+                      <wp:lineTo x="21475" y="21476"/>
+                      <wp:lineTo x="21475" y="0"/>
+                      <wp:lineTo x="0" y="0"/>
+                    </wp:wrapPolygon>
+                  </wp:wrapTight>
+                  <wp:docPr id="28" name="Picture 28"/>
+                  <wp:cNvGraphicFramePr>
+                    <a:graphicFrameLocks xmlns:a="http://schemas.openxmlformats.org/drawingml/2006/main" noChangeAspect="1"/>
+                  </wp:cNvGraphicFramePr>
+                  <a:graphic xmlns:a="http://schemas.openxmlformats.org/drawingml/2006/main">
+                    <a:graphicData uri="http://schemas.openxmlformats.org/drawingml/2006/picture">
+                      <pic:pic xmlns:pic="http://schemas.openxmlformats.org/drawingml/2006/picture">
+                        <pic:nvPicPr>
+                          <pic:cNvPr id="1" name=""/>
+                          <pic:cNvPicPr/>
+                        </pic:nvPicPr>
+                        <pic:blipFill>
+                          <a:blip r:embed="rId31">
+                            <a:extLst>
+                              <a:ext uri="{28A0092B-C50C-407E-A947-70E740481C1C}">
+                                <a14:useLocalDpi xmlns:a14="http://schemas.microsoft.com/office/drawing/2010/main" val="0"/>
+                              </a:ext>
+                            </a:extLst>
+                          </a:blip>
+                          <a:stretch>
+                            <a:fillRect/>
+                          </a:stretch>
+                        </pic:blipFill>
+                        <pic:spPr>
+                          <a:xfrm>
+                            <a:off x="0" y="0"/>
+                            <a:ext cx="4829039" cy="3314949"/>
+                          </a:xfrm>
+                          <a:prstGeom prst="rect">
+                            <a:avLst/>
+                          </a:prstGeom>
+                        </pic:spPr>
+                      </pic:pic>
+                    </a:graphicData>
+                  </a:graphic>
+                  <wp14:sizeRelH relativeFrom="margin">
+                    <wp14:pctWidth>0</wp14:pctWidth>
+                  </wp14:sizeRelH>
+                  <wp14:sizeRelV relativeFrom="margin">
+                    <wp14:pctHeight>0</wp14:pctHeight>
+                  </wp14:sizeRelV>
+                </wp:anchor>
+              </w:drawing>
+            </w:r>
+          </w:p>
+          <w:p/>
+          <w:p/>
+          <w:p/>
+          <w:p/>
+          <w:p/>
+          <w:p/>
+          <w:p/>
+          <w:p/>
+          <w:p/>
+          <w:p/>
+          <w:p/>
+          <w:p/>
+          <w:p/>
+          <w:p/>
+          <w:p/>
+          <w:p/>
+          <w:p/>
+          <w:p/>
+          <w:p/>
+          <w:p/>
+          <w:p>
+            <w:r>
+              <w:lastRenderedPageBreak/>
+              <w:drawing>
+                <wp:anchor distT="0" distB="0" distL="114300" distR="114300" simplePos="0" relativeHeight="251677696" behindDoc="1" locked="0" layoutInCell="1" allowOverlap="1" wp14:anchorId="30700887" wp14:editId="5BECF946">
+                  <wp:simplePos x="0" y="0"/>
+                  <wp:positionH relativeFrom="column">
+                    <wp:posOffset>-65405</wp:posOffset>
+                  </wp:positionH>
+                  <wp:positionV relativeFrom="paragraph">
+                    <wp:posOffset>0</wp:posOffset>
+                  </wp:positionV>
+                  <wp:extent cx="4760851" cy="3270250"/>
+                  <wp:effectExtent l="0" t="0" r="1905" b="6350"/>
+                  <wp:wrapTight wrapText="bothSides">
+                    <wp:wrapPolygon edited="0">
+                      <wp:start x="0" y="0"/>
+                      <wp:lineTo x="0" y="21516"/>
+                      <wp:lineTo x="21522" y="21516"/>
+                      <wp:lineTo x="21522" y="0"/>
+                      <wp:lineTo x="0" y="0"/>
+                    </wp:wrapPolygon>
+                  </wp:wrapTight>
+                  <wp:docPr id="29" name="Picture 29"/>
+                  <wp:cNvGraphicFramePr>
+                    <a:graphicFrameLocks xmlns:a="http://schemas.openxmlformats.org/drawingml/2006/main" noChangeAspect="1"/>
+                  </wp:cNvGraphicFramePr>
+                  <a:graphic xmlns:a="http://schemas.openxmlformats.org/drawingml/2006/main">
+                    <a:graphicData uri="http://schemas.openxmlformats.org/drawingml/2006/picture">
+                      <pic:pic xmlns:pic="http://schemas.openxmlformats.org/drawingml/2006/picture">
+                        <pic:nvPicPr>
+                          <pic:cNvPr id="1" name=""/>
+                          <pic:cNvPicPr/>
+                        </pic:nvPicPr>
+                        <pic:blipFill>
+                          <a:blip r:embed="rId32">
+                            <a:extLst>
+                              <a:ext uri="{28A0092B-C50C-407E-A947-70E740481C1C}">
+                                <a14:useLocalDpi xmlns:a14="http://schemas.microsoft.com/office/drawing/2010/main" val="0"/>
+                              </a:ext>
+                            </a:extLst>
+                          </a:blip>
+                          <a:stretch>
+                            <a:fillRect/>
+                          </a:stretch>
+                        </pic:blipFill>
+                        <pic:spPr>
+                          <a:xfrm>
+                            <a:off x="0" y="0"/>
+                            <a:ext cx="4760851" cy="3270250"/>
+                          </a:xfrm>
+                          <a:prstGeom prst="rect">
+                            <a:avLst/>
+                          </a:prstGeom>
+                        </pic:spPr>
+                      </pic:pic>
+                    </a:graphicData>
+                  </a:graphic>
+                  <wp14:sizeRelH relativeFrom="margin">
+                    <wp14:pctWidth>0</wp14:pctWidth>
+                  </wp14:sizeRelH>
+                  <wp14:sizeRelV relativeFrom="margin">
+                    <wp14:pctHeight>0</wp14:pctHeight>
+                  </wp14:sizeRelV>
+                </wp:anchor>
+              </w:drawing>
+            </w:r>
+          </w:p>
+        </w:tc>
+      </w:tr>
+      <w:tr>
+        <w:tc>
+          <w:tcPr>
+            <w:tcW w:w="1229" w:type="dxa"/>
+          </w:tcPr>
+          <w:p>
+            <w:r>
+              <w:lastRenderedPageBreak/>
+              <w:t>Boundary graph</w:t>
+            </w:r>
+          </w:p>
+        </w:tc>
+        <w:tc>
+          <w:tcPr>
+            <w:tcW w:w="7787" w:type="dxa"/>
+          </w:tcPr>
+          <w:p/>
+          <w:p>
+            <w:r>
+              <w:drawing>
+                <wp:anchor distT="0" distB="0" distL="114300" distR="114300" simplePos="0" relativeHeight="251678720" behindDoc="1" locked="0" layoutInCell="1" allowOverlap="1" wp14:anchorId="3AF8D66F" wp14:editId="356AB976">
+                  <wp:simplePos x="0" y="0"/>
+                  <wp:positionH relativeFrom="column">
+                    <wp:posOffset>-65405</wp:posOffset>
+                  </wp:positionH>
+                  <wp:positionV relativeFrom="paragraph">
+                    <wp:posOffset>212725</wp:posOffset>
+                  </wp:positionV>
+                  <wp:extent cx="4899517" cy="2524125"/>
+                  <wp:effectExtent l="0" t="0" r="0" b="0"/>
+                  <wp:wrapTight wrapText="bothSides">
+                    <wp:wrapPolygon edited="0">
+                      <wp:start x="0" y="0"/>
+                      <wp:lineTo x="0" y="21355"/>
+                      <wp:lineTo x="21502" y="21355"/>
+                      <wp:lineTo x="21502" y="0"/>
+                      <wp:lineTo x="0" y="0"/>
+                    </wp:wrapPolygon>
+                  </wp:wrapTight>
+                  <wp:docPr id="30" name="Picture 30"/>
+                  <wp:cNvGraphicFramePr>
+                    <a:graphicFrameLocks xmlns:a="http://schemas.openxmlformats.org/drawingml/2006/main" noChangeAspect="1"/>
+                  </wp:cNvGraphicFramePr>
+                  <a:graphic xmlns:a="http://schemas.openxmlformats.org/drawingml/2006/main">
+                    <a:graphicData uri="http://schemas.openxmlformats.org/drawingml/2006/picture">
+                      <pic:pic xmlns:pic="http://schemas.openxmlformats.org/drawingml/2006/picture">
+                        <pic:nvPicPr>
+                          <pic:cNvPr id="1" name=""/>
+                          <pic:cNvPicPr/>
+                        </pic:nvPicPr>
+                        <pic:blipFill>
+                          <a:blip r:embed="rId33">
+                            <a:extLst>
+                              <a:ext uri="{28A0092B-C50C-407E-A947-70E740481C1C}">
+                                <a14:useLocalDpi xmlns:a14="http://schemas.microsoft.com/office/drawing/2010/main" val="0"/>
+                              </a:ext>
+                            </a:extLst>
+                          </a:blip>
+                          <a:stretch>
+                            <a:fillRect/>
+                          </a:stretch>
+                        </pic:blipFill>
+                        <pic:spPr>
+                          <a:xfrm>
+                            <a:off x="0" y="0"/>
+                            <a:ext cx="4899517" cy="2524125"/>
+                          </a:xfrm>
+                          <a:prstGeom prst="rect">
+                            <a:avLst/>
+                          </a:prstGeom>
+                        </pic:spPr>
+                      </pic:pic>
+                    </a:graphicData>
+                  </a:graphic>
+                  <wp14:sizeRelH relativeFrom="margin">
+                    <wp14:pctWidth>0</wp14:pctWidth>
+                  </wp14:sizeRelH>
+                  <wp14:sizeRelV relativeFrom="margin">
+                    <wp14:pctHeight>0</wp14:pctHeight>
+                  </wp14:sizeRelV>
+                </wp:anchor>
+              </w:drawing>
+            </w:r>
+          </w:p>
+          <w:p/>
+          <w:p/>
+        </w:tc>
+      </w:tr>
+      <w:tr>
+        <w:tc>
+          <w:tcPr>
+            <w:tcW w:w="1229" w:type="dxa"/>
+          </w:tcPr>
+          <w:p>
+            <w:pPr>
+              <w:rPr>
+                <w:color w:val="000000" w:themeColor="text1"/>
+              </w:rPr>
+            </w:pPr>
+            <w:r>
+              <w:rPr>
+                <w:color w:val="000000" w:themeColor="text1"/>
+              </w:rPr>
+              <w:t>Conclusio</w:t>
+            </w:r>
+            <w:r>
+              <w:rPr>
+                <w:color w:val="000000" w:themeColor="text1"/>
+              </w:rPr>
+              <w:t xml:space="preserve">n: </w:t>
+            </w:r>
+          </w:p>
+        </w:tc>
+        <w:tc>
+          <w:tcPr>
+            <w:tcW w:w="7787" w:type="dxa"/>
+          </w:tcPr>
+          <w:p>
+            <w:pPr>
+              <w:ind w:left="-1075"/>
+              <w:rPr>
+                <w:color w:val="000000" w:themeColor="text1"/>
+              </w:rPr>
+            </w:pPr>
+            <w:proofErr w:type="spellStart"/>
+            <w:r>
+              <w:rPr>
+                <w:color w:val="000000" w:themeColor="text1"/>
+              </w:rPr>
+              <w:t>Reache</w:t>
+            </w:r>
+            <w:proofErr w:type="spellEnd"/>
+          </w:p>
+          <w:p>
+            <w:pPr>
+              <w:ind w:left="-1075"/>
+              <w:rPr>
+                <w:color w:val="000000" w:themeColor="text1"/>
+              </w:rPr>
+            </w:pPr>
+          </w:p>
+        </w:tc>
+      </w:tr>
+    </w:tbl>
+    <w:p>
+      <w:r>
+        <w:br w:type="page"/>
+      </w:r>
+    </w:p>
+    <w:tbl>
+      <w:tblPr>
+        <w:tblStyle w:val="TableGrid"/>
+        <w:tblW w:w="0" w:type="auto"/>
+        <w:tblLook w:val="04A0" w:firstRow="1" w:lastRow="0" w:firstColumn="1" w:lastColumn="0" w:noHBand="0" w:noVBand="1"/>
+      </w:tblPr>
+      <w:tblGrid>
+        <w:gridCol w:w="1229"/>
+        <w:gridCol w:w="7787"/>
+      </w:tblGrid>
+      <w:tr>
+        <w:tc>
+          <w:tcPr>
+            <w:tcW w:w="1229" w:type="dxa"/>
+          </w:tcPr>
+          <w:p>
+            <w:pPr>
+              <w:rPr>
+                <w:color w:val="000000" w:themeColor="text1"/>
+              </w:rPr>
+            </w:pPr>
+          </w:p>
+        </w:tc>
+        <w:tc>
+          <w:tcPr>
+            <w:tcW w:w="7787" w:type="dxa"/>
+          </w:tcPr>
+          <w:p>
+            <w:pPr>
+              <w:ind w:left="-1075"/>
+              <w:jc w:val="both"/>
+              <w:rPr>
+                <w:color w:val="000000" w:themeColor="text1"/>
+              </w:rPr>
+            </w:pPr>
+            <w:proofErr w:type="spellStart"/>
+            <w:r>
+              <w:rPr>
+                <w:color w:val="000000" w:themeColor="text1"/>
+              </w:rPr>
+              <w:t>asd</w:t>
+            </w:r>
+            <w:proofErr w:type="spellEnd"/>
+            <w:r>
+              <w:rPr>
+                <w:color w:val="000000" w:themeColor="text1"/>
+              </w:rPr>
+              <w:tab/>
+            </w:r>
+            <w:proofErr w:type="spellStart"/>
+            <w:r>
+              <w:rPr>
+                <w:color w:val="000000" w:themeColor="text1"/>
+              </w:rPr>
+              <w:t>asdasd</w:t>
+            </w:r>
+            <w:proofErr w:type="spellEnd"/>
+            <w:r>
+              <w:rPr>
+                <w:color w:val="000000" w:themeColor="text1"/>
+              </w:rPr>
+              <w:t xml:space="preserve"> – Matches Kira’s analytical solution</w:t>
+            </w:r>
+          </w:p>
+          <w:p>
+            <w:pPr>
+              <w:pStyle w:val="ListParagraph"/>
+              <w:numPr>
+                <w:ilvl w:val="0"/>
+                <w:numId w:val="1"/>
+              </w:numPr>
+              <w:jc w:val="both"/>
+              <w:rPr>
+                <w:color w:val="000000" w:themeColor="text1"/>
+              </w:rPr>
+            </w:pPr>
+            <w:r>
+              <w:rPr>
+                <w:color w:val="000000" w:themeColor="text1"/>
+              </w:rPr>
+              <w:t>Reaches steady state</w:t>
+            </w:r>
+          </w:p>
+          <w:p>
+            <w:pPr>
+              <w:pStyle w:val="ListParagraph"/>
+              <w:numPr>
+                <w:ilvl w:val="0"/>
+                <w:numId w:val="1"/>
+              </w:numPr>
+              <w:jc w:val="both"/>
+              <w:rPr>
+                <w:color w:val="000000" w:themeColor="text1"/>
+              </w:rPr>
+            </w:pPr>
+            <w:r>
+              <w:rPr>
+                <w:color w:val="000000" w:themeColor="text1"/>
+              </w:rPr>
+              <w:t>Success</w:t>
+            </w:r>
+          </w:p>
+          <w:p>
+            <w:pPr>
+              <w:ind w:left="-1075"/>
+              <w:jc w:val="both"/>
+              <w:rPr>
+                <w:color w:val="000000" w:themeColor="text1"/>
+              </w:rPr>
+            </w:pPr>
+            <w:r>
+              <w:rPr>
+                <w:color w:val="000000" w:themeColor="text1"/>
+              </w:rPr>
+              <w:t xml:space="preserve">R- </w:t>
+            </w:r>
+            <w:proofErr w:type="spellStart"/>
+            <w:r>
+              <w:rPr>
+                <w:color w:val="000000" w:themeColor="text1"/>
+              </w:rPr>
+              <w:t>asd</w:t>
+            </w:r>
+            <w:proofErr w:type="spellEnd"/>
+          </w:p>
+        </w:tc>
+      </w:tr>
+    </w:tbl>
+    <w:p>
+      <w:pPr>
+        <w:rPr>
+          <w:color w:val="000000" w:themeColor="text1"/>
+        </w:rPr>
+      </w:pPr>
+    </w:p>
+    <w:p>
+      <w:pPr>
+        <w:rPr>
+          <w:color w:val="000000" w:themeColor="text1"/>
+        </w:rPr>
+      </w:pPr>
+      <w:r>
+        <w:rPr>
+          <w:color w:val="000000" w:themeColor="text1"/>
+        </w:rPr>
+        <w:br w:type="page"/>
+      </w:r>
+    </w:p>
+    <w:tbl>
+      <w:tblPr>
+        <w:tblStyle w:val="TableGrid"/>
+        <w:tblW w:w="0" w:type="auto"/>
+        <w:tblLook w:val="04A0" w:firstRow="1" w:lastRow="0" w:firstColumn="1" w:lastColumn="0" w:noHBand="0" w:noVBand="1"/>
+      </w:tblPr>
+      <w:tblGrid>
+        <w:gridCol w:w="1167"/>
+        <w:gridCol w:w="7849"/>
+      </w:tblGrid>
+      <w:tr>
+        <w:tc>
+          <w:tcPr>
+            <w:tcW w:w="988" w:type="dxa"/>
+          </w:tcPr>
+          <w:p>
+            <w:pPr>
+              <w:rPr>
+                <w:color w:val="000000" w:themeColor="text1"/>
+              </w:rPr>
+            </w:pPr>
+            <w:r>
+              <w:rPr>
+                <w:color w:val="000000" w:themeColor="text1"/>
+              </w:rPr>
+              <w:lastRenderedPageBreak/>
+              <w:t>Aim:</w:t>
+            </w:r>
+          </w:p>
+        </w:tc>
+        <w:tc>
+          <w:tcPr>
+            <w:tcW w:w="8028" w:type="dxa"/>
+          </w:tcPr>
+          <w:p>
+            <w:pPr>
+              <w:rPr>
+                <w:color w:val="000000" w:themeColor="text1"/>
+              </w:rPr>
+            </w:pPr>
+            <w:r>
+              <w:rPr>
+                <w:color w:val="000000" w:themeColor="text1"/>
+              </w:rPr>
+              <w:t>Replicate Kira’s 5b by starting the sim with impermeant anion charge of -0.5</w:t>
+            </w:r>
+          </w:p>
+        </w:tc>
+      </w:tr>
+      <w:tr>
+        <w:tc>
+          <w:tcPr>
+            <w:tcW w:w="988" w:type="dxa"/>
+          </w:tcPr>
+          <w:p>
+            <w:pPr>
+              <w:rPr>
+                <w:color w:val="000000" w:themeColor="text1"/>
+              </w:rPr>
+            </w:pPr>
+            <w:r>
+              <w:rPr>
+                <w:color w:val="000000" w:themeColor="text1"/>
+              </w:rPr>
+              <w:t>Hypothesis</w:t>
+            </w:r>
+          </w:p>
+        </w:tc>
+        <w:tc>
+          <w:tcPr>
+            <w:tcW w:w="8028" w:type="dxa"/>
+          </w:tcPr>
+          <w:p>
+            <w:pPr>
+              <w:rPr>
+                <w:color w:val="000000" w:themeColor="text1"/>
+              </w:rPr>
+            </w:pPr>
+            <w:r>
+              <w:rPr>
+                <w:color w:val="000000" w:themeColor="text1"/>
+              </w:rPr>
+              <w:drawing>
+                <wp:inline distT="0" distB="0" distL="0" distR="0" wp14:anchorId="401F3EE0" wp14:editId="09BBE322">
+                  <wp:extent cx="3315163" cy="3496163"/>
+                  <wp:effectExtent l="0" t="0" r="0" b="9525"/>
+                  <wp:docPr id="31" name="Picture 31"/>
+                  <wp:cNvGraphicFramePr>
+                    <a:graphicFrameLocks xmlns:a="http://schemas.openxmlformats.org/drawingml/2006/main" noChangeAspect="1"/>
+                  </wp:cNvGraphicFramePr>
+                  <a:graphic xmlns:a="http://schemas.openxmlformats.org/drawingml/2006/main">
+                    <a:graphicData uri="http://schemas.openxmlformats.org/drawingml/2006/picture">
+                      <pic:pic xmlns:pic="http://schemas.openxmlformats.org/drawingml/2006/picture">
+                        <pic:nvPicPr>
+                          <pic:cNvPr id="1" name=""/>
+                          <pic:cNvPicPr/>
+                        </pic:nvPicPr>
+                        <pic:blipFill>
+                          <a:blip r:embed="rId34"/>
+                          <a:stretch>
+                            <a:fillRect/>
+                          </a:stretch>
+                        </pic:blipFill>
+                        <pic:spPr>
+                          <a:xfrm>
+                            <a:off x="0" y="0"/>
+                            <a:ext cx="3315163" cy="3496163"/>
+                          </a:xfrm>
+                          <a:prstGeom prst="rect">
+                            <a:avLst/>
+                          </a:prstGeom>
+                        </pic:spPr>
+                      </pic:pic>
+                    </a:graphicData>
+                  </a:graphic>
+                </wp:inline>
+              </w:drawing>
+            </w:r>
+          </w:p>
+        </w:tc>
+      </w:tr>
+      <w:tr>
+        <w:tc>
+          <w:tcPr>
+            <w:tcW w:w="988" w:type="dxa"/>
+          </w:tcPr>
+          <w:p>
+            <w:pPr>
+              <w:rPr>
+                <w:color w:val="000000" w:themeColor="text1"/>
+              </w:rPr>
+            </w:pPr>
+            <w:r>
+              <w:rPr>
+                <w:color w:val="000000" w:themeColor="text1"/>
+              </w:rPr>
+              <w:t>Starting values:</w:t>
+            </w:r>
+          </w:p>
+        </w:tc>
+        <w:tc>
+          <w:tcPr>
+            <w:tcW w:w="8028" w:type="dxa"/>
+          </w:tcPr>
+          <w:p>
+            <w:pPr>
+              <w:rPr>
+                <w:color w:val="000000" w:themeColor="text1"/>
+              </w:rPr>
+            </w:pPr>
+            <w:r>
+              <w:rPr>
+                <w:color w:val="000000" w:themeColor="text1"/>
+              </w:rPr>
+              <w:t>2 default compartments with -0.5 average intracellular impermeant charge</w:t>
+            </w:r>
+          </w:p>
+        </w:tc>
+      </w:tr>
+      <w:tr>
+        <w:tc>
+          <w:tcPr>
+            <w:tcW w:w="988" w:type="dxa"/>
+          </w:tcPr>
+          <w:p>
+            <w:pPr>
+              <w:rPr>
+                <w:color w:val="000000" w:themeColor="text1"/>
+              </w:rPr>
+            </w:pPr>
+            <w:r>
+              <w:rPr>
+                <w:color w:val="000000" w:themeColor="text1"/>
+              </w:rPr>
+              <w:t>Setup:</w:t>
+            </w:r>
+          </w:p>
+        </w:tc>
+        <w:tc>
+          <w:tcPr>
+            <w:tcW w:w="8028" w:type="dxa"/>
+          </w:tcPr>
+          <w:p>
+            <w:pPr>
+              <w:rPr>
+                <w:color w:val="000000" w:themeColor="text1"/>
+              </w:rPr>
+            </w:pPr>
+            <w:r>
+              <w:rPr>
+                <w:color w:val="000000" w:themeColor="text1"/>
+              </w:rPr>
+              <w:t xml:space="preserve">15 Min simulation. Charges all set from the beginning of the sim. Dynamic </w:t>
+            </w:r>
+            <w:proofErr w:type="spellStart"/>
+            <w:r>
+              <w:rPr>
+                <w:color w:val="000000" w:themeColor="text1"/>
+              </w:rPr>
+              <w:t>Atpase</w:t>
+            </w:r>
+            <w:proofErr w:type="spellEnd"/>
+            <w:r>
+              <w:rPr>
+                <w:color w:val="000000" w:themeColor="text1"/>
+              </w:rPr>
+              <w:t>. No changes mid simulation</w:t>
+            </w:r>
+          </w:p>
+        </w:tc>
+      </w:tr>
+      <w:tr>
+        <w:tc>
+          <w:tcPr>
+            <w:tcW w:w="988" w:type="dxa"/>
+          </w:tcPr>
+          <w:p>
+            <w:pPr>
+              <w:rPr>
+                <w:color w:val="000000" w:themeColor="text1"/>
+              </w:rPr>
+            </w:pPr>
+            <w:r>
+              <w:rPr>
+                <w:color w:val="000000" w:themeColor="text1"/>
+              </w:rPr>
+              <w:t>Final values</w:t>
+            </w:r>
+          </w:p>
+        </w:tc>
+        <w:tc>
+          <w:tcPr>
+            <w:tcW w:w="8028" w:type="dxa"/>
+          </w:tcPr>
+          <w:p>
+            <w:pPr>
+              <w:rPr>
+                <w:color w:val="000000" w:themeColor="text1"/>
+              </w:rPr>
+            </w:pPr>
+            <w:r>
+              <w:rPr>
+                <w:color w:val="000000" w:themeColor="text1"/>
+              </w:rPr>
+              <w:drawing>
+                <wp:inline distT="0" distB="0" distL="0" distR="0" wp14:anchorId="6FEEAEAA" wp14:editId="32AF9FED">
+                  <wp:extent cx="3077004" cy="3086531"/>
+                  <wp:effectExtent l="0" t="0" r="0" b="0"/>
+                  <wp:docPr id="32" name="Picture 32"/>
+                  <wp:cNvGraphicFramePr>
+                    <a:graphicFrameLocks xmlns:a="http://schemas.openxmlformats.org/drawingml/2006/main" noChangeAspect="1"/>
+                  </wp:cNvGraphicFramePr>
+                  <a:graphic xmlns:a="http://schemas.openxmlformats.org/drawingml/2006/main">
+                    <a:graphicData uri="http://schemas.openxmlformats.org/drawingml/2006/picture">
+                      <pic:pic xmlns:pic="http://schemas.openxmlformats.org/drawingml/2006/picture">
+                        <pic:nvPicPr>
+                          <pic:cNvPr id="1" name=""/>
+                          <pic:cNvPicPr/>
+                        </pic:nvPicPr>
+                        <pic:blipFill>
+                          <a:blip r:embed="rId35"/>
+                          <a:stretch>
+                            <a:fillRect/>
+                          </a:stretch>
+                        </pic:blipFill>
+                        <pic:spPr>
+                          <a:xfrm>
+                            <a:off x="0" y="0"/>
+                            <a:ext cx="3077004" cy="3086531"/>
+                          </a:xfrm>
+                          <a:prstGeom prst="rect">
+                            <a:avLst/>
+                          </a:prstGeom>
+                        </pic:spPr>
+                      </pic:pic>
+                    </a:graphicData>
+                  </a:graphic>
+                </wp:inline>
+              </w:drawing>
+            </w:r>
+          </w:p>
+        </w:tc>
+      </w:tr>
+      <w:tr>
+        <w:tc>
+          <w:tcPr>
+            <w:tcW w:w="988" w:type="dxa"/>
+          </w:tcPr>
+          <w:p>
+            <w:pPr>
+              <w:rPr>
+                <w:color w:val="000000" w:themeColor="text1"/>
+              </w:rPr>
+            </w:pPr>
+            <w:r>
+              <w:rPr>
+                <w:color w:val="000000" w:themeColor="text1"/>
+              </w:rPr>
+              <w:t>Relevant graphs</w:t>
+            </w:r>
+          </w:p>
+        </w:tc>
+        <w:tc>
+          <w:tcPr>
+            <w:tcW w:w="8028" w:type="dxa"/>
+          </w:tcPr>
+          <w:p>
+            <w:pPr>
+              <w:rPr>
+                <w:color w:val="000000" w:themeColor="text1"/>
+              </w:rPr>
+            </w:pPr>
+          </w:p>
+          <w:p>
+            <w:pPr>
+              <w:rPr>
+                <w:color w:val="000000" w:themeColor="text1"/>
+              </w:rPr>
+            </w:pPr>
+          </w:p>
+          <w:p>
+            <w:pPr>
+              <w:rPr>
+                <w:color w:val="000000" w:themeColor="text1"/>
+              </w:rPr>
+            </w:pPr>
+          </w:p>
+          <w:p>
+            <w:pPr>
+              <w:rPr>
+                <w:color w:val="000000" w:themeColor="text1"/>
+              </w:rPr>
+            </w:pPr>
+          </w:p>
+          <w:p>
+            <w:pPr>
+              <w:rPr>
+                <w:color w:val="000000" w:themeColor="text1"/>
+              </w:rPr>
+            </w:pPr>
+          </w:p>
+          <w:p>
+            <w:pPr>
+              <w:rPr>
+                <w:color w:val="000000" w:themeColor="text1"/>
+              </w:rPr>
+            </w:pPr>
+          </w:p>
+          <w:p>
+            <w:pPr>
+              <w:rPr>
+                <w:color w:val="000000" w:themeColor="text1"/>
+              </w:rPr>
+            </w:pPr>
+          </w:p>
+          <w:p>
+            <w:pPr>
+              <w:rPr>
+                <w:color w:val="000000" w:themeColor="text1"/>
+              </w:rPr>
+            </w:pPr>
+          </w:p>
+          <w:p>
+            <w:pPr>
+              <w:rPr>
+                <w:color w:val="000000" w:themeColor="text1"/>
+              </w:rPr>
+            </w:pPr>
+            <w:r>
+              <w:rPr>
+                <w:color w:val="000000" w:themeColor="text1"/>
+              </w:rPr>
+              <w:lastRenderedPageBreak/>
+              <w:drawing>
+                <wp:anchor distT="0" distB="0" distL="114300" distR="114300" simplePos="0" relativeHeight="251680768" behindDoc="1" locked="0" layoutInCell="1" allowOverlap="1" wp14:anchorId="17E19D9F" wp14:editId="4B3A1B1A">
+                  <wp:simplePos x="0" y="0"/>
+                  <wp:positionH relativeFrom="column">
+                    <wp:posOffset>1270</wp:posOffset>
+                  </wp:positionH>
+                  <wp:positionV relativeFrom="paragraph">
+                    <wp:posOffset>3336925</wp:posOffset>
+                  </wp:positionV>
+                  <wp:extent cx="4855502" cy="3209925"/>
+                  <wp:effectExtent l="0" t="0" r="2540" b="0"/>
+                  <wp:wrapTight wrapText="bothSides">
+                    <wp:wrapPolygon edited="0">
+                      <wp:start x="0" y="0"/>
+                      <wp:lineTo x="0" y="21408"/>
+                      <wp:lineTo x="21527" y="21408"/>
+                      <wp:lineTo x="21527" y="0"/>
+                      <wp:lineTo x="0" y="0"/>
+                    </wp:wrapPolygon>
+                  </wp:wrapTight>
+                  <wp:docPr id="34" name="Picture 34"/>
+                  <wp:cNvGraphicFramePr>
+                    <a:graphicFrameLocks xmlns:a="http://schemas.openxmlformats.org/drawingml/2006/main" noChangeAspect="1"/>
+                  </wp:cNvGraphicFramePr>
+                  <a:graphic xmlns:a="http://schemas.openxmlformats.org/drawingml/2006/main">
+                    <a:graphicData uri="http://schemas.openxmlformats.org/drawingml/2006/picture">
+                      <pic:pic xmlns:pic="http://schemas.openxmlformats.org/drawingml/2006/picture">
+                        <pic:nvPicPr>
+                          <pic:cNvPr id="1" name=""/>
+                          <pic:cNvPicPr/>
+                        </pic:nvPicPr>
+                        <pic:blipFill>
+                          <a:blip r:embed="rId36">
+                            <a:extLst>
+                              <a:ext uri="{28A0092B-C50C-407E-A947-70E740481C1C}">
+                                <a14:useLocalDpi xmlns:a14="http://schemas.microsoft.com/office/drawing/2010/main" val="0"/>
+                              </a:ext>
+                            </a:extLst>
+                          </a:blip>
+                          <a:stretch>
+                            <a:fillRect/>
+                          </a:stretch>
+                        </pic:blipFill>
+                        <pic:spPr>
+                          <a:xfrm>
+                            <a:off x="0" y="0"/>
+                            <a:ext cx="4855502" cy="3209925"/>
+                          </a:xfrm>
+                          <a:prstGeom prst="rect">
+                            <a:avLst/>
+                          </a:prstGeom>
+                        </pic:spPr>
+                      </pic:pic>
+                    </a:graphicData>
+                  </a:graphic>
+                  <wp14:sizeRelH relativeFrom="margin">
+                    <wp14:pctWidth>0</wp14:pctWidth>
+                  </wp14:sizeRelH>
+                  <wp14:sizeRelV relativeFrom="margin">
+                    <wp14:pctHeight>0</wp14:pctHeight>
+                  </wp14:sizeRelV>
+                </wp:anchor>
+              </w:drawing>
+            </w:r>
+            <w:r>
+              <w:rPr>
+                <w:color w:val="000000" w:themeColor="text1"/>
+              </w:rPr>
+              <w:drawing>
+                <wp:anchor distT="0" distB="0" distL="114300" distR="114300" simplePos="0" relativeHeight="251679744" behindDoc="1" locked="0" layoutInCell="1" allowOverlap="1" wp14:anchorId="1DB85DF9" wp14:editId="266147AD">
+                  <wp:simplePos x="0" y="0"/>
+                  <wp:positionH relativeFrom="column">
+                    <wp:posOffset>115570</wp:posOffset>
+                  </wp:positionH>
+                  <wp:positionV relativeFrom="paragraph">
+                    <wp:posOffset>189230</wp:posOffset>
+                  </wp:positionV>
+                  <wp:extent cx="4521796" cy="2943225"/>
+                  <wp:effectExtent l="0" t="0" r="0" b="0"/>
+                  <wp:wrapTight wrapText="bothSides">
+                    <wp:wrapPolygon edited="0">
+                      <wp:start x="0" y="0"/>
+                      <wp:lineTo x="0" y="21390"/>
+                      <wp:lineTo x="21479" y="21390"/>
+                      <wp:lineTo x="21479" y="0"/>
+                      <wp:lineTo x="0" y="0"/>
+                    </wp:wrapPolygon>
+                  </wp:wrapTight>
+                  <wp:docPr id="33" name="Picture 33"/>
+                  <wp:cNvGraphicFramePr>
+                    <a:graphicFrameLocks xmlns:a="http://schemas.openxmlformats.org/drawingml/2006/main" noChangeAspect="1"/>
+                  </wp:cNvGraphicFramePr>
+                  <a:graphic xmlns:a="http://schemas.openxmlformats.org/drawingml/2006/main">
+                    <a:graphicData uri="http://schemas.openxmlformats.org/drawingml/2006/picture">
+                      <pic:pic xmlns:pic="http://schemas.openxmlformats.org/drawingml/2006/picture">
+                        <pic:nvPicPr>
+                          <pic:cNvPr id="1" name=""/>
+                          <pic:cNvPicPr/>
+                        </pic:nvPicPr>
+                        <pic:blipFill>
+                          <a:blip r:embed="rId37">
+                            <a:extLst>
+                              <a:ext uri="{28A0092B-C50C-407E-A947-70E740481C1C}">
+                                <a14:useLocalDpi xmlns:a14="http://schemas.microsoft.com/office/drawing/2010/main" val="0"/>
+                              </a:ext>
+                            </a:extLst>
+                          </a:blip>
+                          <a:stretch>
+                            <a:fillRect/>
+                          </a:stretch>
+                        </pic:blipFill>
+                        <pic:spPr>
+                          <a:xfrm>
+                            <a:off x="0" y="0"/>
+                            <a:ext cx="4521796" cy="2943225"/>
+                          </a:xfrm>
+                          <a:prstGeom prst="rect">
+                            <a:avLst/>
+                          </a:prstGeom>
+                        </pic:spPr>
+                      </pic:pic>
+                    </a:graphicData>
+                  </a:graphic>
+                  <wp14:sizeRelH relativeFrom="margin">
+                    <wp14:pctWidth>0</wp14:pctWidth>
+                  </wp14:sizeRelH>
+                  <wp14:sizeRelV relativeFrom="margin">
+                    <wp14:pctHeight>0</wp14:pctHeight>
+                  </wp14:sizeRelV>
+                </wp:anchor>
+              </w:drawing>
+            </w:r>
+          </w:p>
+          <w:p>
+            <w:pPr>
+              <w:rPr>
+                <w:color w:val="000000" w:themeColor="text1"/>
+              </w:rPr>
+            </w:pPr>
+          </w:p>
+          <w:p>
+            <w:pPr>
+              <w:rPr>
+                <w:color w:val="000000" w:themeColor="text1"/>
+              </w:rPr>
+            </w:pPr>
+          </w:p>
+          <w:p>
+            <w:pPr>
+              <w:rPr>
+                <w:color w:val="000000" w:themeColor="text1"/>
+              </w:rPr>
+            </w:pPr>
+          </w:p>
+          <w:p>
+            <w:pPr>
+              <w:rPr>
+                <w:color w:val="000000" w:themeColor="text1"/>
+              </w:rPr>
+            </w:pPr>
+          </w:p>
+          <w:p>
+            <w:pPr>
+              <w:rPr>
+                <w:color w:val="000000" w:themeColor="text1"/>
+              </w:rPr>
+            </w:pPr>
+          </w:p>
+          <w:p>
+            <w:pPr>
+              <w:rPr>
+                <w:color w:val="000000" w:themeColor="text1"/>
+              </w:rPr>
+            </w:pPr>
+          </w:p>
+          <w:p>
+            <w:pPr>
+              <w:rPr>
+                <w:color w:val="000000" w:themeColor="text1"/>
+              </w:rPr>
+            </w:pPr>
+          </w:p>
+          <w:p>
+            <w:pPr>
+              <w:rPr>
+                <w:color w:val="000000" w:themeColor="text1"/>
+              </w:rPr>
+            </w:pPr>
+          </w:p>
+          <w:p>
+            <w:pPr>
+              <w:rPr>
+                <w:color w:val="000000" w:themeColor="text1"/>
+              </w:rPr>
+            </w:pPr>
+          </w:p>
+          <w:p>
+            <w:pPr>
+              <w:rPr>
+                <w:color w:val="000000" w:themeColor="text1"/>
+              </w:rPr>
+            </w:pPr>
+          </w:p>
+          <w:p>
+            <w:pPr>
+              <w:rPr>
+                <w:color w:val="000000" w:themeColor="text1"/>
+              </w:rPr>
+            </w:pPr>
+          </w:p>
+          <w:p>
+            <w:pPr>
+              <w:rPr>
+                <w:color w:val="000000" w:themeColor="text1"/>
+              </w:rPr>
+            </w:pPr>
+          </w:p>
+          <w:p>
+            <w:pPr>
+              <w:rPr>
+                <w:color w:val="000000" w:themeColor="text1"/>
+              </w:rPr>
+            </w:pPr>
+            <w:r>
+              <w:rPr>
+                <w:color w:val="000000" w:themeColor="text1"/>
+              </w:rPr>
+              <w:lastRenderedPageBreak/>
+              <w:drawing>
+                <wp:anchor distT="0" distB="0" distL="114300" distR="114300" simplePos="0" relativeHeight="251681792" behindDoc="1" locked="0" layoutInCell="1" allowOverlap="1" wp14:anchorId="329007D5" wp14:editId="4964CFDB">
+                  <wp:simplePos x="0" y="0"/>
+                  <wp:positionH relativeFrom="column">
+                    <wp:posOffset>-65405</wp:posOffset>
+                  </wp:positionH>
+                  <wp:positionV relativeFrom="paragraph">
+                    <wp:posOffset>279400</wp:posOffset>
+                  </wp:positionV>
+                  <wp:extent cx="5046113" cy="3225800"/>
+                  <wp:effectExtent l="0" t="0" r="2540" b="0"/>
+                  <wp:wrapTight wrapText="bothSides">
+                    <wp:wrapPolygon edited="0">
+                      <wp:start x="0" y="0"/>
+                      <wp:lineTo x="0" y="21430"/>
+                      <wp:lineTo x="21529" y="21430"/>
+                      <wp:lineTo x="21529" y="0"/>
+                      <wp:lineTo x="0" y="0"/>
+                    </wp:wrapPolygon>
+                  </wp:wrapTight>
+                  <wp:docPr id="35" name="Picture 35"/>
+                  <wp:cNvGraphicFramePr>
+                    <a:graphicFrameLocks xmlns:a="http://schemas.openxmlformats.org/drawingml/2006/main" noChangeAspect="1"/>
+                  </wp:cNvGraphicFramePr>
+                  <a:graphic xmlns:a="http://schemas.openxmlformats.org/drawingml/2006/main">
+                    <a:graphicData uri="http://schemas.openxmlformats.org/drawingml/2006/picture">
+                      <pic:pic xmlns:pic="http://schemas.openxmlformats.org/drawingml/2006/picture">
+                        <pic:nvPicPr>
+                          <pic:cNvPr id="1" name=""/>
+                          <pic:cNvPicPr/>
+                        </pic:nvPicPr>
+                        <pic:blipFill>
+                          <a:blip r:embed="rId38">
+                            <a:extLst>
+                              <a:ext uri="{28A0092B-C50C-407E-A947-70E740481C1C}">
+                                <a14:useLocalDpi xmlns:a14="http://schemas.microsoft.com/office/drawing/2010/main" val="0"/>
+                              </a:ext>
+                            </a:extLst>
+                          </a:blip>
+                          <a:stretch>
+                            <a:fillRect/>
+                          </a:stretch>
+                        </pic:blipFill>
+                        <pic:spPr>
+                          <a:xfrm>
+                            <a:off x="0" y="0"/>
+                            <a:ext cx="5046113" cy="3225800"/>
+                          </a:xfrm>
+                          <a:prstGeom prst="rect">
+                            <a:avLst/>
+                          </a:prstGeom>
+                        </pic:spPr>
+                      </pic:pic>
+                    </a:graphicData>
+                  </a:graphic>
+                  <wp14:sizeRelH relativeFrom="margin">
+                    <wp14:pctWidth>0</wp14:pctWidth>
+                  </wp14:sizeRelH>
+                  <wp14:sizeRelV relativeFrom="margin">
+                    <wp14:pctHeight>0</wp14:pctHeight>
+                  </wp14:sizeRelV>
+                </wp:anchor>
+              </w:drawing>
+            </w:r>
+          </w:p>
+          <w:p>
+            <w:pPr>
+              <w:rPr>
+                <w:color w:val="000000" w:themeColor="text1"/>
+              </w:rPr>
+            </w:pPr>
+          </w:p>
+          <w:p>
+            <w:pPr>
+              <w:rPr>
+                <w:color w:val="000000" w:themeColor="text1"/>
+              </w:rPr>
+            </w:pPr>
+          </w:p>
+          <w:p>
+            <w:pPr>
+              <w:rPr>
+                <w:color w:val="000000" w:themeColor="text1"/>
+              </w:rPr>
+            </w:pPr>
+          </w:p>
+          <w:p>
+            <w:pPr>
+              <w:rPr>
+                <w:color w:val="000000" w:themeColor="text1"/>
+              </w:rPr>
+            </w:pPr>
+          </w:p>
+          <w:p>
+            <w:pPr>
+              <w:rPr>
+                <w:color w:val="000000" w:themeColor="text1"/>
+              </w:rPr>
+            </w:pPr>
+          </w:p>
+          <w:p>
+            <w:pPr>
+              <w:rPr>
+                <w:color w:val="000000" w:themeColor="text1"/>
+              </w:rPr>
+            </w:pPr>
+          </w:p>
+          <w:p>
+            <w:pPr>
+              <w:rPr>
+                <w:color w:val="000000" w:themeColor="text1"/>
+              </w:rPr>
+            </w:pPr>
+          </w:p>
+          <w:p>
+            <w:pPr>
+              <w:rPr>
+                <w:color w:val="000000" w:themeColor="text1"/>
+              </w:rPr>
+            </w:pPr>
+          </w:p>
+          <w:p>
+            <w:pPr>
+              <w:rPr>
+                <w:color w:val="000000" w:themeColor="text1"/>
+              </w:rPr>
+            </w:pPr>
+          </w:p>
+          <w:p>
+            <w:pPr>
+              <w:rPr>
+                <w:color w:val="000000" w:themeColor="text1"/>
+              </w:rPr>
+            </w:pPr>
+          </w:p>
+          <w:p>
+            <w:pPr>
+              <w:rPr>
+                <w:color w:val="000000" w:themeColor="text1"/>
+              </w:rPr>
+            </w:pPr>
+          </w:p>
+          <w:p>
+            <w:pPr>
+              <w:rPr>
+                <w:color w:val="000000" w:themeColor="text1"/>
+              </w:rPr>
+            </w:pPr>
+          </w:p>
+          <w:p>
+            <w:pPr>
+              <w:rPr>
+                <w:color w:val="000000" w:themeColor="text1"/>
+              </w:rPr>
+            </w:pPr>
+          </w:p>
+          <w:p>
+            <w:pPr>
+              <w:rPr>
+                <w:color w:val="000000" w:themeColor="text1"/>
+              </w:rPr>
+            </w:pPr>
+          </w:p>
+          <w:p>
+            <w:pPr>
+              <w:rPr>
+                <w:color w:val="000000" w:themeColor="text1"/>
+              </w:rPr>
+            </w:pPr>
+          </w:p>
+          <w:p>
+            <w:pPr>
+              <w:rPr>
+                <w:color w:val="000000" w:themeColor="text1"/>
+              </w:rPr>
+            </w:pPr>
+          </w:p>
+          <w:p>
+            <w:pPr>
+              <w:rPr>
+                <w:color w:val="000000" w:themeColor="text1"/>
+              </w:rPr>
+            </w:pPr>
+          </w:p>
+          <w:p>
+            <w:pPr>
+              <w:rPr>
+                <w:color w:val="000000" w:themeColor="text1"/>
+              </w:rPr>
+            </w:pPr>
+          </w:p>
+          <w:p>
+            <w:pPr>
+              <w:rPr>
+                <w:color w:val="000000" w:themeColor="text1"/>
+              </w:rPr>
+            </w:pPr>
+          </w:p>
+          <w:p>
+            <w:pPr>
+              <w:rPr>
+                <w:color w:val="000000" w:themeColor="text1"/>
+              </w:rPr>
+            </w:pPr>
+          </w:p>
+        </w:tc>
+      </w:tr>
+      <w:tr>
+        <w:tc>
+          <w:tcPr>
+            <w:tcW w:w="988" w:type="dxa"/>
+          </w:tcPr>
+          <w:p>
+            <w:pPr>
+              <w:rPr>
+                <w:color w:val="000000" w:themeColor="text1"/>
+              </w:rPr>
+            </w:pPr>
+            <w:r>
+              <w:rPr>
+                <w:color w:val="000000" w:themeColor="text1"/>
+              </w:rPr>
+              <w:lastRenderedPageBreak/>
+              <w:t>Boundary graph</w:t>
+            </w:r>
+          </w:p>
+        </w:tc>
+        <w:tc>
+          <w:tcPr>
+            <w:tcW w:w="8028" w:type="dxa"/>
+          </w:tcPr>
+          <w:p>
+            <w:pPr>
+              <w:rPr>
+                <w:color w:val="000000" w:themeColor="text1"/>
+              </w:rPr>
+            </w:pPr>
+            <w:r>
+              <w:rPr>
+                <w:color w:val="000000" w:themeColor="text1"/>
+              </w:rPr>
+              <w:drawing>
+                <wp:anchor distT="0" distB="0" distL="114300" distR="114300" simplePos="0" relativeHeight="251682816" behindDoc="1" locked="0" layoutInCell="1" allowOverlap="1" wp14:anchorId="56919E68" wp14:editId="0D52B3B3">
+                  <wp:simplePos x="0" y="0"/>
+                  <wp:positionH relativeFrom="column">
+                    <wp:posOffset>-65405</wp:posOffset>
+                  </wp:positionH>
+                  <wp:positionV relativeFrom="paragraph">
+                    <wp:posOffset>460375</wp:posOffset>
+                  </wp:positionV>
+                  <wp:extent cx="4934083" cy="2828925"/>
+                  <wp:effectExtent l="0" t="0" r="0" b="0"/>
+                  <wp:wrapTight wrapText="bothSides">
+                    <wp:wrapPolygon edited="0">
+                      <wp:start x="0" y="0"/>
+                      <wp:lineTo x="0" y="21382"/>
+                      <wp:lineTo x="21517" y="21382"/>
+                      <wp:lineTo x="21517" y="0"/>
+                      <wp:lineTo x="0" y="0"/>
+                    </wp:wrapPolygon>
+                  </wp:wrapTight>
+                  <wp:docPr id="36" name="Picture 36"/>
+                  <wp:cNvGraphicFramePr>
+                    <a:graphicFrameLocks xmlns:a="http://schemas.openxmlformats.org/drawingml/2006/main" noChangeAspect="1"/>
+                  </wp:cNvGraphicFramePr>
+                  <a:graphic xmlns:a="http://schemas.openxmlformats.org/drawingml/2006/main">
+                    <a:graphicData uri="http://schemas.openxmlformats.org/drawingml/2006/picture">
+                      <pic:pic xmlns:pic="http://schemas.openxmlformats.org/drawingml/2006/picture">
+                        <pic:nvPicPr>
+                          <pic:cNvPr id="1" name=""/>
+                          <pic:cNvPicPr/>
+                        </pic:nvPicPr>
+                        <pic:blipFill>
+                          <a:blip r:embed="rId39">
+                            <a:extLst>
+                              <a:ext uri="{28A0092B-C50C-407E-A947-70E740481C1C}">
+                                <a14:useLocalDpi xmlns:a14="http://schemas.microsoft.com/office/drawing/2010/main" val="0"/>
+                              </a:ext>
+                            </a:extLst>
+                          </a:blip>
+                          <a:stretch>
+                            <a:fillRect/>
+                          </a:stretch>
+                        </pic:blipFill>
+                        <pic:spPr>
+                          <a:xfrm>
+                            <a:off x="0" y="0"/>
+                            <a:ext cx="4948000" cy="2836904"/>
+                          </a:xfrm>
+                          <a:prstGeom prst="rect">
+                            <a:avLst/>
+                          </a:prstGeom>
+                        </pic:spPr>
+                      </pic:pic>
+                    </a:graphicData>
+                  </a:graphic>
+                  <wp14:sizeRelH relativeFrom="margin">
+                    <wp14:pctWidth>0</wp14:pctWidth>
+                  </wp14:sizeRelH>
+                  <wp14:sizeRelV relativeFrom="margin">
+                    <wp14:pctHeight>0</wp14:pctHeight>
+                  </wp14:sizeRelV>
+                </wp:anchor>
+              </w:drawing>
+            </w:r>
+          </w:p>
+        </w:tc>
+      </w:tr>
+      <w:tr>
+        <w:tc>
+          <w:tcPr>
+            <w:tcW w:w="988" w:type="dxa"/>
+          </w:tcPr>
+          <w:p>
+            <w:pPr>
+              <w:rPr>
+                <w:color w:val="000000" w:themeColor="text1"/>
+              </w:rPr>
+            </w:pPr>
+            <w:r>
+              <w:rPr>
+                <w:color w:val="000000" w:themeColor="text1"/>
+              </w:rPr>
+              <w:t>Conclusion</w:t>
+            </w:r>
+          </w:p>
+        </w:tc>
+        <w:tc>
+          <w:tcPr>
+            <w:tcW w:w="8028" w:type="dxa"/>
+          </w:tcPr>
+          <w:p>
+            <w:pPr>
+              <w:pStyle w:val="ListParagraph"/>
+              <w:numPr>
+                <w:ilvl w:val="0"/>
+                <w:numId w:val="1"/>
+              </w:numPr>
+              <w:rPr>
+                <w:color w:val="000000" w:themeColor="text1"/>
+              </w:rPr>
+            </w:pPr>
+            <w:r>
+              <w:rPr>
+                <w:color w:val="000000" w:themeColor="text1"/>
+              </w:rPr>
+              <w:t>Success</w:t>
+            </w:r>
+          </w:p>
+          <w:p>
+            <w:pPr>
+              <w:pStyle w:val="ListParagraph"/>
+              <w:numPr>
+                <w:ilvl w:val="0"/>
+                <w:numId w:val="1"/>
+              </w:numPr>
+              <w:rPr>
+                <w:color w:val="000000" w:themeColor="text1"/>
+              </w:rPr>
+            </w:pPr>
+            <w:r>
+              <w:rPr>
+                <w:color w:val="000000" w:themeColor="text1"/>
+              </w:rPr>
+              <w:t>Replicates Kira’s 5B successfully at higher impermeant anion charge</w:t>
+            </w:r>
+          </w:p>
+          <w:p>
+            <w:pPr>
+              <w:pStyle w:val="ListParagraph"/>
+              <w:numPr>
+                <w:ilvl w:val="0"/>
+                <w:numId w:val="1"/>
+              </w:numPr>
+              <w:rPr>
+                <w:color w:val="000000" w:themeColor="text1"/>
+              </w:rPr>
+            </w:pPr>
+            <w:r>
+              <w:rPr>
+                <w:color w:val="000000" w:themeColor="text1"/>
+              </w:rPr>
+              <w:t>Model reaches steady state</w:t>
+            </w:r>
+          </w:p>
+        </w:tc>
+      </w:tr>
+    </w:tbl>
+    <w:p>
+      <w:pPr>
+        <w:rPr>
+          <w:color w:val="000000" w:themeColor="text1"/>
+        </w:rPr>
+      </w:pPr>
+    </w:p>
+    <w:p>
+      <w:pPr>
+        <w:rPr>
+          <w:color w:val="000000" w:themeColor="text1"/>
+        </w:rPr>
+      </w:pPr>
+      <w:r>
+        <w:rPr>
+          <w:color w:val="000000" w:themeColor="text1"/>
+        </w:rPr>
+        <w:br w:type="page"/>
+      </w:r>
+    </w:p>
+    <w:tbl>
+      <w:tblPr>
+        <w:tblStyle w:val="TableGrid"/>
+        <w:tblW w:w="0" w:type="auto"/>
+        <w:tblLook w:val="04A0" w:firstRow="1" w:lastRow="0" w:firstColumn="1" w:lastColumn="0" w:noHBand="0" w:noVBand="1"/>
+      </w:tblPr>
+      <w:tblGrid>
+        <w:gridCol w:w="1166"/>
+        <w:gridCol w:w="7850"/>
+      </w:tblGrid>
+      <w:tr>
+        <w:tc>
+          <w:tcPr>
+            <w:tcW w:w="1271" w:type="dxa"/>
+          </w:tcPr>
+          <w:p>
+            <w:pPr>
+              <w:rPr>
+                <w:color w:val="000000" w:themeColor="text1"/>
+              </w:rPr>
+            </w:pPr>
+            <w:r>
+              <w:rPr>
+                <w:color w:val="000000" w:themeColor="text1"/>
+              </w:rPr>
+              <w:lastRenderedPageBreak/>
+              <w:t>Aim</w:t>
+            </w:r>
+          </w:p>
+        </w:tc>
+        <w:tc>
+          <w:tcPr>
+            <w:tcW w:w="7745" w:type="dxa"/>
+          </w:tcPr>
+          <w:p>
+            <w:pPr>
+              <w:rPr>
+                <w:color w:val="000000" w:themeColor="text1"/>
+              </w:rPr>
+            </w:pPr>
+            <w:r>
+              <w:rPr>
+                <w:color w:val="000000" w:themeColor="text1"/>
+              </w:rPr>
+              <w:t>Replicating Kira’s 5C – dropping the charge of impermeant anions mid simulation</w:t>
+            </w:r>
+          </w:p>
+        </w:tc>
+      </w:tr>
+      <w:tr>
+        <w:tc>
+          <w:tcPr>
+            <w:tcW w:w="1271" w:type="dxa"/>
+          </w:tcPr>
+          <w:p>
+            <w:pPr>
+              <w:rPr>
+                <w:color w:val="000000" w:themeColor="text1"/>
+              </w:rPr>
+            </w:pPr>
+            <w:r>
+              <w:rPr>
+                <w:color w:val="000000" w:themeColor="text1"/>
+              </w:rPr>
+              <w:t>Hypothesis</w:t>
+            </w:r>
+          </w:p>
+        </w:tc>
+        <w:tc>
+          <w:tcPr>
+            <w:tcW w:w="7745" w:type="dxa"/>
+          </w:tcPr>
+          <w:p>
+            <w:pPr>
+              <w:rPr>
+                <w:color w:val="000000" w:themeColor="text1"/>
+              </w:rPr>
+            </w:pPr>
+            <w:r>
+              <w:rPr>
+                <w:color w:val="000000" w:themeColor="text1"/>
+              </w:rPr>
+              <w:drawing>
+                <wp:inline distT="0" distB="0" distL="0" distR="0" wp14:anchorId="46A16777" wp14:editId="390B1D98">
+                  <wp:extent cx="3258005" cy="3191320"/>
+                  <wp:effectExtent l="0" t="0" r="0" b="0"/>
+                  <wp:docPr id="37" name="Picture 37"/>
+                  <wp:cNvGraphicFramePr>
+                    <a:graphicFrameLocks xmlns:a="http://schemas.openxmlformats.org/drawingml/2006/main" noChangeAspect="1"/>
+                  </wp:cNvGraphicFramePr>
+                  <a:graphic xmlns:a="http://schemas.openxmlformats.org/drawingml/2006/main">
+                    <a:graphicData uri="http://schemas.openxmlformats.org/drawingml/2006/picture">
+                      <pic:pic xmlns:pic="http://schemas.openxmlformats.org/drawingml/2006/picture">
+                        <pic:nvPicPr>
+                          <pic:cNvPr id="1" name=""/>
+                          <pic:cNvPicPr/>
+                        </pic:nvPicPr>
+                        <pic:blipFill>
+                          <a:blip r:embed="rId40"/>
+                          <a:stretch>
+                            <a:fillRect/>
+                          </a:stretch>
+                        </pic:blipFill>
+                        <pic:spPr>
+                          <a:xfrm>
+                            <a:off x="0" y="0"/>
+                            <a:ext cx="3258005" cy="3191320"/>
+                          </a:xfrm>
+                          <a:prstGeom prst="rect">
+                            <a:avLst/>
+                          </a:prstGeom>
+                        </pic:spPr>
+                      </pic:pic>
+                    </a:graphicData>
+                  </a:graphic>
+                </wp:inline>
+              </w:drawing>
+            </w:r>
+          </w:p>
+        </w:tc>
+      </w:tr>
+      <w:tr>
+        <w:tc>
+          <w:tcPr>
+            <w:tcW w:w="1271" w:type="dxa"/>
+          </w:tcPr>
+          <w:p>
+            <w:pPr>
+              <w:rPr>
+                <w:color w:val="000000" w:themeColor="text1"/>
+              </w:rPr>
+            </w:pPr>
+            <w:r>
+              <w:rPr>
+                <w:color w:val="000000" w:themeColor="text1"/>
+              </w:rPr>
+              <w:t>Starting values</w:t>
+            </w:r>
+          </w:p>
+        </w:tc>
+        <w:tc>
+          <w:tcPr>
+            <w:tcW w:w="7745" w:type="dxa"/>
+          </w:tcPr>
+          <w:p>
+            <w:pPr>
+              <w:rPr>
+                <w:color w:val="000000" w:themeColor="text1"/>
+              </w:rPr>
+            </w:pPr>
+            <w:r>
+              <w:rPr>
+                <w:color w:val="000000" w:themeColor="text1"/>
+              </w:rPr>
+              <w:t>Default 2 compartments with z= -0.85</w:t>
+            </w:r>
+          </w:p>
+        </w:tc>
+      </w:tr>
+      <w:tr>
+        <w:tc>
+          <w:tcPr>
+            <w:tcW w:w="1271" w:type="dxa"/>
+          </w:tcPr>
+          <w:p>
+            <w:pPr>
+              <w:rPr>
+                <w:color w:val="000000" w:themeColor="text1"/>
+              </w:rPr>
+            </w:pPr>
+            <w:r>
+              <w:rPr>
+                <w:color w:val="000000" w:themeColor="text1"/>
+              </w:rPr>
+              <w:t>Setup</w:t>
+            </w:r>
+          </w:p>
+        </w:tc>
+        <w:tc>
+          <w:tcPr>
+            <w:tcW w:w="7745" w:type="dxa"/>
+          </w:tcPr>
+          <w:p>
+            <w:pPr>
+              <w:rPr>
+                <w:color w:val="000000" w:themeColor="text1"/>
+              </w:rPr>
+            </w:pPr>
+            <w:r>
+              <w:rPr>
+                <w:color w:val="000000" w:themeColor="text1"/>
+              </w:rPr>
+              <w:t>Drop z in both compartments from -0.85 to -1.1</w:t>
+            </w:r>
+            <w:proofErr w:type="gramStart"/>
+            <w:r>
+              <w:rPr>
+                <w:color w:val="000000" w:themeColor="text1"/>
+              </w:rPr>
+              <w:t xml:space="preserve"> ..</w:t>
+            </w:r>
+            <w:proofErr w:type="gramEnd"/>
+            <w:r>
+              <w:rPr>
+                <w:color w:val="000000" w:themeColor="text1"/>
+              </w:rPr>
+              <w:t xml:space="preserve"> starting the drop at 400s, end the drop at 1200s. Total time 30 mins</w:t>
+            </w:r>
+          </w:p>
+          <w:p>
+            <w:pPr>
+              <w:rPr>
+                <w:color w:val="000000" w:themeColor="text1"/>
+              </w:rPr>
+            </w:pPr>
+            <w:r>
+              <w:rPr>
+                <w:color w:val="000000" w:themeColor="text1"/>
+              </w:rPr>
+              <w:t xml:space="preserve">Dynamic </w:t>
+            </w:r>
+            <w:proofErr w:type="spellStart"/>
+            <w:r>
+              <w:rPr>
+                <w:color w:val="000000" w:themeColor="text1"/>
+              </w:rPr>
+              <w:t>Atpase</w:t>
+            </w:r>
+            <w:proofErr w:type="spellEnd"/>
+            <w:r>
+              <w:rPr>
+                <w:color w:val="000000" w:themeColor="text1"/>
+              </w:rPr>
+              <w:t>.</w:t>
+            </w:r>
+          </w:p>
+        </w:tc>
+      </w:tr>
+      <w:tr>
+        <w:tc>
+          <w:tcPr>
+            <w:tcW w:w="1271" w:type="dxa"/>
+          </w:tcPr>
+          <w:p>
+            <w:pPr>
+              <w:rPr>
+                <w:color w:val="000000" w:themeColor="text1"/>
+              </w:rPr>
+            </w:pPr>
+            <w:r>
+              <w:rPr>
+                <w:color w:val="000000" w:themeColor="text1"/>
+              </w:rPr>
+              <w:t>Final values</w:t>
+            </w:r>
+          </w:p>
+        </w:tc>
+        <w:tc>
+          <w:tcPr>
+            <w:tcW w:w="7745" w:type="dxa"/>
+          </w:tcPr>
+          <w:p>
+            <w:pPr>
+              <w:rPr>
+                <w:color w:val="000000" w:themeColor="text1"/>
+              </w:rPr>
+            </w:pPr>
+            <w:r>
+              <w:rPr>
+                <w:color w:val="000000" w:themeColor="text1"/>
+              </w:rPr>
+              <w:drawing>
+                <wp:inline distT="0" distB="0" distL="0" distR="0" wp14:anchorId="6C134D4C" wp14:editId="3B893AF2">
+                  <wp:extent cx="3315163" cy="2152950"/>
+                  <wp:effectExtent l="0" t="0" r="0" b="0"/>
+                  <wp:docPr id="38" name="Picture 38"/>
+                  <wp:cNvGraphicFramePr>
+                    <a:graphicFrameLocks xmlns:a="http://schemas.openxmlformats.org/drawingml/2006/main" noChangeAspect="1"/>
+                  </wp:cNvGraphicFramePr>
+                  <a:graphic xmlns:a="http://schemas.openxmlformats.org/drawingml/2006/main">
+                    <a:graphicData uri="http://schemas.openxmlformats.org/drawingml/2006/picture">
+                      <pic:pic xmlns:pic="http://schemas.openxmlformats.org/drawingml/2006/picture">
+                        <pic:nvPicPr>
+                          <pic:cNvPr id="1" name=""/>
+                          <pic:cNvPicPr/>
+                        </pic:nvPicPr>
+                        <pic:blipFill>
+                          <a:blip r:embed="rId41"/>
+                          <a:stretch>
+                            <a:fillRect/>
+                          </a:stretch>
+                        </pic:blipFill>
+                        <pic:spPr>
+                          <a:xfrm>
+                            <a:off x="0" y="0"/>
+                            <a:ext cx="3315163" cy="2152950"/>
+                          </a:xfrm>
+                          <a:prstGeom prst="rect">
+                            <a:avLst/>
+                          </a:prstGeom>
+                        </pic:spPr>
+                      </pic:pic>
+                    </a:graphicData>
+                  </a:graphic>
+                </wp:inline>
+              </w:drawing>
+            </w:r>
+          </w:p>
+        </w:tc>
+      </w:tr>
+      <w:tr>
+        <w:tc>
+          <w:tcPr>
+            <w:tcW w:w="1271" w:type="dxa"/>
+          </w:tcPr>
+          <w:p>
+            <w:pPr>
+              <w:rPr>
+                <w:color w:val="000000" w:themeColor="text1"/>
+              </w:rPr>
+            </w:pPr>
+            <w:r>
+              <w:rPr>
+                <w:color w:val="000000" w:themeColor="text1"/>
+              </w:rPr>
+              <w:t>Relevant graphs</w:t>
+            </w:r>
+          </w:p>
+        </w:tc>
+        <w:tc>
+          <w:tcPr>
+            <w:tcW w:w="7745" w:type="dxa"/>
+          </w:tcPr>
+          <w:p>
+            <w:pPr>
+              <w:rPr>
+                <w:color w:val="000000" w:themeColor="text1"/>
+              </w:rPr>
+            </w:pPr>
+          </w:p>
+          <w:p>
+            <w:pPr>
+              <w:rPr>
+                <w:color w:val="000000" w:themeColor="text1"/>
+              </w:rPr>
+            </w:pPr>
+          </w:p>
+          <w:p>
+            <w:pPr>
+              <w:rPr>
+                <w:color w:val="000000" w:themeColor="text1"/>
+              </w:rPr>
+            </w:pPr>
+          </w:p>
+          <w:p>
+            <w:pPr>
+              <w:rPr>
+                <w:color w:val="000000" w:themeColor="text1"/>
+              </w:rPr>
+            </w:pPr>
+          </w:p>
+          <w:p>
+            <w:pPr>
+              <w:rPr>
+                <w:color w:val="000000" w:themeColor="text1"/>
+              </w:rPr>
+            </w:pPr>
+          </w:p>
+          <w:p>
+            <w:pPr>
+              <w:rPr>
+                <w:color w:val="000000" w:themeColor="text1"/>
+              </w:rPr>
+            </w:pPr>
+          </w:p>
+          <w:p>
+            <w:pPr>
+              <w:rPr>
+                <w:color w:val="000000" w:themeColor="text1"/>
+              </w:rPr>
+            </w:pPr>
+          </w:p>
+          <w:p>
+            <w:pPr>
+              <w:rPr>
+                <w:color w:val="000000" w:themeColor="text1"/>
+              </w:rPr>
+            </w:pPr>
+          </w:p>
+          <w:p>
+            <w:pPr>
+              <w:rPr>
+                <w:color w:val="000000" w:themeColor="text1"/>
+              </w:rPr>
+            </w:pPr>
+          </w:p>
+          <w:p>
+            <w:pPr>
+              <w:rPr>
+                <w:color w:val="000000" w:themeColor="text1"/>
+              </w:rPr>
+            </w:pPr>
+          </w:p>
+          <w:p>
+            <w:pPr>
+              <w:rPr>
+                <w:color w:val="000000" w:themeColor="text1"/>
+              </w:rPr>
+            </w:pPr>
+          </w:p>
+          <w:p>
+            <w:pPr>
+              <w:rPr>
+                <w:color w:val="000000" w:themeColor="text1"/>
+              </w:rPr>
+            </w:pPr>
+          </w:p>
+          <w:p>
+            <w:pPr>
+              <w:rPr>
+                <w:color w:val="000000" w:themeColor="text1"/>
+              </w:rPr>
+            </w:pPr>
+          </w:p>
+          <w:p>
+            <w:pPr>
+              <w:rPr>
+                <w:color w:val="000000" w:themeColor="text1"/>
+              </w:rPr>
+            </w:pPr>
+          </w:p>
+          <w:p>
+            <w:pPr>
+              <w:rPr>
+                <w:color w:val="000000" w:themeColor="text1"/>
+              </w:rPr>
+            </w:pPr>
+          </w:p>
+          <w:p>
+            <w:pPr>
+              <w:rPr>
+                <w:color w:val="000000" w:themeColor="text1"/>
+              </w:rPr>
+            </w:pPr>
+          </w:p>
+          <w:p>
+            <w:pPr>
+              <w:rPr>
+                <w:color w:val="000000" w:themeColor="text1"/>
+              </w:rPr>
+            </w:pPr>
+            <w:r>
+              <w:rPr>
+                <w:color w:val="000000" w:themeColor="text1"/>
+              </w:rPr>
+              <w:drawing>
+                <wp:anchor distT="0" distB="0" distL="114300" distR="114300" simplePos="0" relativeHeight="251684864" behindDoc="1" locked="0" layoutInCell="1" allowOverlap="1" wp14:anchorId="61789CA4" wp14:editId="2858D213">
+                  <wp:simplePos x="0" y="0"/>
+                  <wp:positionH relativeFrom="column">
+                    <wp:posOffset>67945</wp:posOffset>
+                  </wp:positionH>
+                  <wp:positionV relativeFrom="paragraph">
+                    <wp:posOffset>3725545</wp:posOffset>
+                  </wp:positionV>
+                  <wp:extent cx="4696990" cy="3329940"/>
+                  <wp:effectExtent l="0" t="0" r="8890" b="3810"/>
+                  <wp:wrapTight wrapText="bothSides">
+                    <wp:wrapPolygon edited="0">
+                      <wp:start x="0" y="0"/>
+                      <wp:lineTo x="0" y="21501"/>
+                      <wp:lineTo x="21553" y="21501"/>
+                      <wp:lineTo x="21553" y="0"/>
+                      <wp:lineTo x="0" y="0"/>
+                    </wp:wrapPolygon>
+                  </wp:wrapTight>
+                  <wp:docPr id="40" name="Picture 40"/>
+                  <wp:cNvGraphicFramePr>
+                    <a:graphicFrameLocks xmlns:a="http://schemas.openxmlformats.org/drawingml/2006/main" noChangeAspect="1"/>
+                  </wp:cNvGraphicFramePr>
+                  <a:graphic xmlns:a="http://schemas.openxmlformats.org/drawingml/2006/main">
+                    <a:graphicData uri="http://schemas.openxmlformats.org/drawingml/2006/picture">
+                      <pic:pic xmlns:pic="http://schemas.openxmlformats.org/drawingml/2006/picture">
+                        <pic:nvPicPr>
+                          <pic:cNvPr id="1" name=""/>
+                          <pic:cNvPicPr/>
+                        </pic:nvPicPr>
+                        <pic:blipFill>
+                          <a:blip r:embed="rId42">
+                            <a:extLst>
+                              <a:ext uri="{28A0092B-C50C-407E-A947-70E740481C1C}">
+                                <a14:useLocalDpi xmlns:a14="http://schemas.microsoft.com/office/drawing/2010/main" val="0"/>
+                              </a:ext>
+                            </a:extLst>
+                          </a:blip>
+                          <a:stretch>
+                            <a:fillRect/>
+                          </a:stretch>
+                        </pic:blipFill>
+                        <pic:spPr>
+                          <a:xfrm>
+                            <a:off x="0" y="0"/>
+                            <a:ext cx="4696990" cy="3329940"/>
+                          </a:xfrm>
+                          <a:prstGeom prst="rect">
+                            <a:avLst/>
+                          </a:prstGeom>
+                        </pic:spPr>
+                      </pic:pic>
+                    </a:graphicData>
+                  </a:graphic>
+                  <wp14:sizeRelH relativeFrom="margin">
+                    <wp14:pctWidth>0</wp14:pctWidth>
+                  </wp14:sizeRelH>
+                  <wp14:sizeRelV relativeFrom="margin">
+                    <wp14:pctHeight>0</wp14:pctHeight>
+                  </wp14:sizeRelV>
+                </wp:anchor>
+              </w:drawing>
+            </w:r>
+            <w:r>
+              <w:rPr>
+                <w:color w:val="000000" w:themeColor="text1"/>
+              </w:rPr>
+              <w:drawing>
+                <wp:anchor distT="0" distB="0" distL="114300" distR="114300" simplePos="0" relativeHeight="251683840" behindDoc="1" locked="0" layoutInCell="1" allowOverlap="1" wp14:anchorId="1FEAE58C" wp14:editId="177F3C19">
+                  <wp:simplePos x="0" y="0"/>
+                  <wp:positionH relativeFrom="column">
+                    <wp:posOffset>-65405</wp:posOffset>
+                  </wp:positionH>
+                  <wp:positionV relativeFrom="paragraph">
+                    <wp:posOffset>299085</wp:posOffset>
+                  </wp:positionV>
+                  <wp:extent cx="5051827" cy="3327400"/>
+                  <wp:effectExtent l="0" t="0" r="0" b="6350"/>
+                  <wp:wrapTight wrapText="bothSides">
+                    <wp:wrapPolygon edited="0">
+                      <wp:start x="0" y="0"/>
+                      <wp:lineTo x="0" y="21518"/>
+                      <wp:lineTo x="21505" y="21518"/>
+                      <wp:lineTo x="21505" y="0"/>
+                      <wp:lineTo x="0" y="0"/>
+                    </wp:wrapPolygon>
+                  </wp:wrapTight>
+                  <wp:docPr id="39" name="Picture 39"/>
+                  <wp:cNvGraphicFramePr>
+                    <a:graphicFrameLocks xmlns:a="http://schemas.openxmlformats.org/drawingml/2006/main" noChangeAspect="1"/>
+                  </wp:cNvGraphicFramePr>
+                  <a:graphic xmlns:a="http://schemas.openxmlformats.org/drawingml/2006/main">
+                    <a:graphicData uri="http://schemas.openxmlformats.org/drawingml/2006/picture">
+                      <pic:pic xmlns:pic="http://schemas.openxmlformats.org/drawingml/2006/picture">
+                        <pic:nvPicPr>
+                          <pic:cNvPr id="1" name=""/>
+                          <pic:cNvPicPr/>
+                        </pic:nvPicPr>
+                        <pic:blipFill>
+                          <a:blip r:embed="rId43">
+                            <a:extLst>
+                              <a:ext uri="{28A0092B-C50C-407E-A947-70E740481C1C}">
+                                <a14:useLocalDpi xmlns:a14="http://schemas.microsoft.com/office/drawing/2010/main" val="0"/>
+                              </a:ext>
+                            </a:extLst>
+                          </a:blip>
+                          <a:stretch>
+                            <a:fillRect/>
+                          </a:stretch>
+                        </pic:blipFill>
+                        <pic:spPr>
+                          <a:xfrm>
+                            <a:off x="0" y="0"/>
+                            <a:ext cx="5051827" cy="3327400"/>
+                          </a:xfrm>
+                          <a:prstGeom prst="rect">
+                            <a:avLst/>
+                          </a:prstGeom>
+                        </pic:spPr>
+                      </pic:pic>
+                    </a:graphicData>
+                  </a:graphic>
+                  <wp14:sizeRelH relativeFrom="margin">
+                    <wp14:pctWidth>0</wp14:pctWidth>
+                  </wp14:sizeRelH>
+                  <wp14:sizeRelV relativeFrom="margin">
+                    <wp14:pctHeight>0</wp14:pctHeight>
+                  </wp14:sizeRelV>
+                </wp:anchor>
+              </w:drawing>
+            </w:r>
+          </w:p>
+          <w:p>
+            <w:pPr>
+              <w:rPr>
+                <w:color w:val="000000" w:themeColor="text1"/>
+              </w:rPr>
+            </w:pPr>
+          </w:p>
+          <w:p>
+            <w:pPr>
+              <w:rPr>
+                <w:color w:val="000000" w:themeColor="text1"/>
+              </w:rPr>
+            </w:pPr>
+          </w:p>
+          <w:p>
+            <w:pPr>
+              <w:rPr>
+                <w:color w:val="000000" w:themeColor="text1"/>
+              </w:rPr>
+            </w:pPr>
+          </w:p>
+          <w:p>
+            <w:pPr>
+              <w:rPr>
+                <w:color w:val="000000" w:themeColor="text1"/>
+              </w:rPr>
+            </w:pPr>
+          </w:p>
+          <w:p>
+            <w:pPr>
+              <w:rPr>
+                <w:color w:val="000000" w:themeColor="text1"/>
+              </w:rPr>
+            </w:pPr>
+          </w:p>
+          <w:p>
+            <w:pPr>
+              <w:rPr>
+                <w:color w:val="000000" w:themeColor="text1"/>
+              </w:rPr>
+            </w:pPr>
+          </w:p>
+          <w:p>
+            <w:pPr>
+              <w:rPr>
+                <w:color w:val="000000" w:themeColor="text1"/>
+              </w:rPr>
+            </w:pPr>
+          </w:p>
+          <w:p>
+            <w:pPr>
+              <w:rPr>
+                <w:color w:val="000000" w:themeColor="text1"/>
+              </w:rPr>
+            </w:pPr>
+            <w:r>
+              <w:rPr>
+                <w:color w:val="000000" w:themeColor="text1"/>
+              </w:rPr>
+              <w:lastRenderedPageBreak/>
+              <w:drawing>
+                <wp:anchor distT="0" distB="0" distL="114300" distR="114300" simplePos="0" relativeHeight="251687936" behindDoc="1" locked="0" layoutInCell="1" allowOverlap="1" wp14:anchorId="75EEB144" wp14:editId="4D4C1E37">
+                  <wp:simplePos x="0" y="0"/>
+                  <wp:positionH relativeFrom="column">
+                    <wp:posOffset>-65405</wp:posOffset>
+                  </wp:positionH>
+                  <wp:positionV relativeFrom="paragraph">
+                    <wp:posOffset>3584575</wp:posOffset>
+                  </wp:positionV>
+                  <wp:extent cx="5022399" cy="3373120"/>
+                  <wp:effectExtent l="0" t="0" r="6985" b="0"/>
+                  <wp:wrapTight wrapText="bothSides">
+                    <wp:wrapPolygon edited="0">
+                      <wp:start x="0" y="0"/>
+                      <wp:lineTo x="0" y="21470"/>
+                      <wp:lineTo x="21548" y="21470"/>
+                      <wp:lineTo x="21548" y="0"/>
+                      <wp:lineTo x="0" y="0"/>
+                    </wp:wrapPolygon>
+                  </wp:wrapTight>
+                  <wp:docPr id="43" name="Picture 43"/>
+                  <wp:cNvGraphicFramePr>
+                    <a:graphicFrameLocks xmlns:a="http://schemas.openxmlformats.org/drawingml/2006/main" noChangeAspect="1"/>
+                  </wp:cNvGraphicFramePr>
+                  <a:graphic xmlns:a="http://schemas.openxmlformats.org/drawingml/2006/main">
+                    <a:graphicData uri="http://schemas.openxmlformats.org/drawingml/2006/picture">
+                      <pic:pic xmlns:pic="http://schemas.openxmlformats.org/drawingml/2006/picture">
+                        <pic:nvPicPr>
+                          <pic:cNvPr id="1" name=""/>
+                          <pic:cNvPicPr/>
+                        </pic:nvPicPr>
+                        <pic:blipFill>
+                          <a:blip r:embed="rId44">
+                            <a:extLst>
+                              <a:ext uri="{28A0092B-C50C-407E-A947-70E740481C1C}">
+                                <a14:useLocalDpi xmlns:a14="http://schemas.microsoft.com/office/drawing/2010/main" val="0"/>
+                              </a:ext>
+                            </a:extLst>
+                          </a:blip>
+                          <a:stretch>
+                            <a:fillRect/>
+                          </a:stretch>
+                        </pic:blipFill>
+                        <pic:spPr>
+                          <a:xfrm>
+                            <a:off x="0" y="0"/>
+                            <a:ext cx="5022399" cy="3373120"/>
+                          </a:xfrm>
+                          <a:prstGeom prst="rect">
+                            <a:avLst/>
+                          </a:prstGeom>
+                        </pic:spPr>
+                      </pic:pic>
+                    </a:graphicData>
+                  </a:graphic>
+                  <wp14:sizeRelH relativeFrom="margin">
+                    <wp14:pctWidth>0</wp14:pctWidth>
+                  </wp14:sizeRelH>
+                  <wp14:sizeRelV relativeFrom="margin">
+                    <wp14:pctHeight>0</wp14:pctHeight>
+                  </wp14:sizeRelV>
+                </wp:anchor>
+              </w:drawing>
+            </w:r>
+            <w:r>
+              <w:rPr>
+                <w:color w:val="000000" w:themeColor="text1"/>
+              </w:rPr>
+              <w:drawing>
+                <wp:anchor distT="0" distB="0" distL="114300" distR="114300" simplePos="0" relativeHeight="251686912" behindDoc="1" locked="0" layoutInCell="1" allowOverlap="1" wp14:anchorId="1A307440" wp14:editId="20D62083">
+                  <wp:simplePos x="0" y="0"/>
+                  <wp:positionH relativeFrom="column">
+                    <wp:posOffset>-65405</wp:posOffset>
+                  </wp:positionH>
+                  <wp:positionV relativeFrom="paragraph">
+                    <wp:posOffset>165100</wp:posOffset>
+                  </wp:positionV>
+                  <wp:extent cx="5052494" cy="3118485"/>
+                  <wp:effectExtent l="0" t="0" r="0" b="5715"/>
+                  <wp:wrapTight wrapText="bothSides">
+                    <wp:wrapPolygon edited="0">
+                      <wp:start x="0" y="0"/>
+                      <wp:lineTo x="0" y="21508"/>
+                      <wp:lineTo x="21502" y="21508"/>
+                      <wp:lineTo x="21502" y="0"/>
+                      <wp:lineTo x="0" y="0"/>
+                    </wp:wrapPolygon>
+                  </wp:wrapTight>
+                  <wp:docPr id="42" name="Picture 42"/>
+                  <wp:cNvGraphicFramePr>
+                    <a:graphicFrameLocks xmlns:a="http://schemas.openxmlformats.org/drawingml/2006/main" noChangeAspect="1"/>
+                  </wp:cNvGraphicFramePr>
+                  <a:graphic xmlns:a="http://schemas.openxmlformats.org/drawingml/2006/main">
+                    <a:graphicData uri="http://schemas.openxmlformats.org/drawingml/2006/picture">
+                      <pic:pic xmlns:pic="http://schemas.openxmlformats.org/drawingml/2006/picture">
+                        <pic:nvPicPr>
+                          <pic:cNvPr id="1" name=""/>
+                          <pic:cNvPicPr/>
+                        </pic:nvPicPr>
+                        <pic:blipFill>
+                          <a:blip r:embed="rId45">
+                            <a:extLst>
+                              <a:ext uri="{28A0092B-C50C-407E-A947-70E740481C1C}">
+                                <a14:useLocalDpi xmlns:a14="http://schemas.microsoft.com/office/drawing/2010/main" val="0"/>
+                              </a:ext>
+                            </a:extLst>
+                          </a:blip>
+                          <a:stretch>
+                            <a:fillRect/>
+                          </a:stretch>
+                        </pic:blipFill>
+                        <pic:spPr>
+                          <a:xfrm>
+                            <a:off x="0" y="0"/>
+                            <a:ext cx="5052494" cy="3118485"/>
+                          </a:xfrm>
+                          <a:prstGeom prst="rect">
+                            <a:avLst/>
+                          </a:prstGeom>
+                        </pic:spPr>
+                      </pic:pic>
+                    </a:graphicData>
+                  </a:graphic>
+                  <wp14:sizeRelH relativeFrom="margin">
+                    <wp14:pctWidth>0</wp14:pctWidth>
+                  </wp14:sizeRelH>
+                  <wp14:sizeRelV relativeFrom="margin">
+                    <wp14:pctHeight>0</wp14:pctHeight>
+                  </wp14:sizeRelV>
+                </wp:anchor>
+              </w:drawing>
+            </w:r>
+          </w:p>
+          <w:p>
+            <w:pPr>
+              <w:rPr>
+                <w:color w:val="000000" w:themeColor="text1"/>
+              </w:rPr>
+            </w:pPr>
+          </w:p>
+          <w:p>
+            <w:pPr>
+              <w:rPr>
+                <w:color w:val="000000" w:themeColor="text1"/>
+              </w:rPr>
+            </w:pPr>
+          </w:p>
+          <w:p>
+            <w:pPr>
+              <w:rPr>
+                <w:color w:val="000000" w:themeColor="text1"/>
+              </w:rPr>
+            </w:pPr>
+          </w:p>
+          <w:p>
+            <w:pPr>
+              <w:rPr>
+                <w:color w:val="000000" w:themeColor="text1"/>
+              </w:rPr>
+            </w:pPr>
+          </w:p>
+          <w:p>
+            <w:pPr>
+              <w:rPr>
+                <w:color w:val="000000" w:themeColor="text1"/>
+              </w:rPr>
+            </w:pPr>
+          </w:p>
+          <w:p>
+            <w:pPr>
+              <w:rPr>
+                <w:color w:val="000000" w:themeColor="text1"/>
+              </w:rPr>
+            </w:pPr>
+          </w:p>
+          <w:p>
+            <w:pPr>
+              <w:rPr>
+                <w:color w:val="000000" w:themeColor="text1"/>
+              </w:rPr>
+            </w:pPr>
+          </w:p>
+          <w:p>
+            <w:pPr>
+              <w:rPr>
+                <w:color w:val="000000" w:themeColor="text1"/>
+              </w:rPr>
+            </w:pPr>
+          </w:p>
+          <w:p>
+            <w:pPr>
+              <w:rPr>
+                <w:color w:val="000000" w:themeColor="text1"/>
+              </w:rPr>
+            </w:pPr>
+          </w:p>
+          <w:p>
+            <w:pPr>
+              <w:rPr>
+                <w:color w:val="000000" w:themeColor="text1"/>
+              </w:rPr>
+            </w:pPr>
+          </w:p>
+          <w:p>
+            <w:pPr>
+              <w:rPr>
+                <w:color w:val="000000" w:themeColor="text1"/>
+              </w:rPr>
+            </w:pPr>
+          </w:p>
+          <w:p>
+            <w:pPr>
+              <w:rPr>
+                <w:color w:val="000000" w:themeColor="text1"/>
+              </w:rPr>
+            </w:pPr>
+          </w:p>
+          <w:p>
+            <w:pPr>
+              <w:rPr>
+                <w:color w:val="000000" w:themeColor="text1"/>
+              </w:rPr>
+            </w:pPr>
+          </w:p>
+          <w:p>
+            <w:pPr>
+              <w:rPr>
+                <w:color w:val="000000" w:themeColor="text1"/>
+              </w:rPr>
+            </w:pPr>
+          </w:p>
+          <w:p>
+            <w:pPr>
+              <w:rPr>
+                <w:color w:val="000000" w:themeColor="text1"/>
+              </w:rPr>
+            </w:pPr>
+          </w:p>
+          <w:p>
+            <w:pPr>
+              <w:rPr>
+                <w:color w:val="000000" w:themeColor="text1"/>
+              </w:rPr>
+            </w:pPr>
+          </w:p>
+          <w:p>
+            <w:pPr>
+              <w:rPr>
+                <w:color w:val="000000" w:themeColor="text1"/>
+              </w:rPr>
+            </w:pPr>
+          </w:p>
+          <w:p>
+            <w:pPr>
+              <w:rPr>
+                <w:color w:val="000000" w:themeColor="text1"/>
+              </w:rPr>
+            </w:pPr>
+          </w:p>
+          <w:p>
+            <w:pPr>
+              <w:rPr>
+                <w:color w:val="000000" w:themeColor="text1"/>
+              </w:rPr>
+            </w:pPr>
+          </w:p>
+          <w:p>
+            <w:pPr>
+              <w:rPr>
+                <w:color w:val="000000" w:themeColor="text1"/>
+              </w:rPr>
+            </w:pPr>
+          </w:p>
+          <w:p>
+            <w:pPr>
+              <w:rPr>
+                <w:color w:val="000000" w:themeColor="text1"/>
+              </w:rPr>
+            </w:pPr>
+            <w:r>
+              <w:rPr>
+                <w:color w:val="000000" w:themeColor="text1"/>
+              </w:rPr>
+              <w:drawing>
+                <wp:anchor distT="0" distB="0" distL="114300" distR="114300" simplePos="0" relativeHeight="251688960" behindDoc="1" locked="0" layoutInCell="1" allowOverlap="1" wp14:anchorId="02D6132B" wp14:editId="566D9FDA">
+                  <wp:simplePos x="0" y="0"/>
+                  <wp:positionH relativeFrom="column">
+                    <wp:posOffset>-2540</wp:posOffset>
+                  </wp:positionH>
+                  <wp:positionV relativeFrom="paragraph">
+                    <wp:posOffset>126364</wp:posOffset>
+                  </wp:positionV>
+                  <wp:extent cx="4840119" cy="3465195"/>
+                  <wp:effectExtent l="0" t="0" r="0" b="1905"/>
+                  <wp:wrapNone/>
+                  <wp:docPr id="44" name="Picture 44"/>
+                  <wp:cNvGraphicFramePr>
+                    <a:graphicFrameLocks xmlns:a="http://schemas.openxmlformats.org/drawingml/2006/main" noChangeAspect="1"/>
+                  </wp:cNvGraphicFramePr>
+                  <a:graphic xmlns:a="http://schemas.openxmlformats.org/drawingml/2006/main">
+                    <a:graphicData uri="http://schemas.openxmlformats.org/drawingml/2006/picture">
+                      <pic:pic xmlns:pic="http://schemas.openxmlformats.org/drawingml/2006/picture">
+                        <pic:nvPicPr>
+                          <pic:cNvPr id="1" name=""/>
+                          <pic:cNvPicPr/>
+                        </pic:nvPicPr>
+                        <pic:blipFill>
+                          <a:blip r:embed="rId46">
+                            <a:extLst>
+                              <a:ext uri="{28A0092B-C50C-407E-A947-70E740481C1C}">
+                                <a14:useLocalDpi xmlns:a14="http://schemas.microsoft.com/office/drawing/2010/main" val="0"/>
+                              </a:ext>
+                            </a:extLst>
+                          </a:blip>
+                          <a:stretch>
+                            <a:fillRect/>
+                          </a:stretch>
+                        </pic:blipFill>
+                        <pic:spPr>
+                          <a:xfrm>
+                            <a:off x="0" y="0"/>
+                            <a:ext cx="4840888" cy="3465746"/>
+                          </a:xfrm>
+                          <a:prstGeom prst="rect">
+                            <a:avLst/>
+                          </a:prstGeom>
+                        </pic:spPr>
+                      </pic:pic>
+                    </a:graphicData>
+                  </a:graphic>
+                  <wp14:sizeRelH relativeFrom="margin">
+                    <wp14:pctWidth>0</wp14:pctWidth>
+                  </wp14:sizeRelH>
+                  <wp14:sizeRelV relativeFrom="margin">
+                    <wp14:pctHeight>0</wp14:pctHeight>
+                  </wp14:sizeRelV>
+                </wp:anchor>
+              </w:drawing>
+            </w:r>
+          </w:p>
+          <w:p>
+            <w:pPr>
+              <w:rPr>
+                <w:color w:val="000000" w:themeColor="text1"/>
+              </w:rPr>
+            </w:pPr>
+          </w:p>
+          <w:p>
+            <w:pPr>
+              <w:rPr>
+                <w:color w:val="000000" w:themeColor="text1"/>
+              </w:rPr>
+            </w:pPr>
+          </w:p>
+          <w:p>
+            <w:pPr>
+              <w:rPr>
+                <w:color w:val="000000" w:themeColor="text1"/>
+              </w:rPr>
+            </w:pPr>
+          </w:p>
+          <w:p>
+            <w:pPr>
+              <w:rPr>
+                <w:color w:val="000000" w:themeColor="text1"/>
+              </w:rPr>
+            </w:pPr>
+          </w:p>
+          <w:p>
+            <w:pPr>
+              <w:rPr>
+                <w:color w:val="000000" w:themeColor="text1"/>
+              </w:rPr>
+            </w:pPr>
+          </w:p>
+          <w:p>
+            <w:pPr>
+              <w:rPr>
+                <w:color w:val="000000" w:themeColor="text1"/>
+              </w:rPr>
+            </w:pPr>
+          </w:p>
+          <w:p>
+            <w:pPr>
+              <w:rPr>
+                <w:color w:val="000000" w:themeColor="text1"/>
+              </w:rPr>
+            </w:pPr>
+          </w:p>
+          <w:p>
+            <w:pPr>
+              <w:rPr>
+                <w:color w:val="000000" w:themeColor="text1"/>
+              </w:rPr>
+            </w:pPr>
+          </w:p>
+          <w:p>
+            <w:pPr>
+              <w:rPr>
+                <w:color w:val="000000" w:themeColor="text1"/>
+              </w:rPr>
+            </w:pPr>
+          </w:p>
+          <w:p>
+            <w:pPr>
+              <w:rPr>
+                <w:color w:val="000000" w:themeColor="text1"/>
+              </w:rPr>
+            </w:pPr>
+          </w:p>
+          <w:p>
+            <w:pPr>
+              <w:rPr>
+                <w:color w:val="000000" w:themeColor="text1"/>
+              </w:rPr>
+            </w:pPr>
+          </w:p>
+          <w:p>
+            <w:pPr>
+              <w:rPr>
+                <w:color w:val="000000" w:themeColor="text1"/>
+              </w:rPr>
+            </w:pPr>
+          </w:p>
+          <w:p>
+            <w:pPr>
+              <w:rPr>
+                <w:color w:val="000000" w:themeColor="text1"/>
+              </w:rPr>
+            </w:pPr>
+          </w:p>
+          <w:p>
+            <w:pPr>
+              <w:rPr>
+                <w:color w:val="000000" w:themeColor="text1"/>
+              </w:rPr>
+            </w:pPr>
+          </w:p>
+          <w:p>
+            <w:pPr>
+              <w:rPr>
+                <w:color w:val="000000" w:themeColor="text1"/>
+              </w:rPr>
+            </w:pPr>
+          </w:p>
+          <w:p>
+            <w:pPr>
+              <w:rPr>
+                <w:color w:val="000000" w:themeColor="text1"/>
+              </w:rPr>
+            </w:pPr>
+          </w:p>
+          <w:p>
+            <w:pPr>
+              <w:rPr>
+                <w:color w:val="000000" w:themeColor="text1"/>
+              </w:rPr>
+            </w:pPr>
+            <w:r>
+              <w:rPr>
+                <w:color w:val="000000" w:themeColor="text1"/>
+              </w:rPr>
+              <w:drawing>
+                <wp:anchor distT="0" distB="0" distL="114300" distR="114300" simplePos="0" relativeHeight="251685888" behindDoc="1" locked="0" layoutInCell="1" allowOverlap="1" wp14:anchorId="3477F8F3" wp14:editId="40BE40A3">
+                  <wp:simplePos x="0" y="0"/>
+                  <wp:positionH relativeFrom="column">
+                    <wp:posOffset>-65405</wp:posOffset>
+                  </wp:positionH>
+                  <wp:positionV relativeFrom="paragraph">
+                    <wp:posOffset>808355</wp:posOffset>
+                  </wp:positionV>
+                  <wp:extent cx="4911587" cy="3138170"/>
+                  <wp:effectExtent l="0" t="0" r="3810" b="5080"/>
+                  <wp:wrapTight wrapText="bothSides">
+                    <wp:wrapPolygon edited="0">
+                      <wp:start x="0" y="0"/>
+                      <wp:lineTo x="0" y="21504"/>
+                      <wp:lineTo x="21533" y="21504"/>
+                      <wp:lineTo x="21533" y="0"/>
+                      <wp:lineTo x="0" y="0"/>
+                    </wp:wrapPolygon>
+                  </wp:wrapTight>
+                  <wp:docPr id="41" name="Picture 41"/>
+                  <wp:cNvGraphicFramePr>
+                    <a:graphicFrameLocks xmlns:a="http://schemas.openxmlformats.org/drawingml/2006/main" noChangeAspect="1"/>
+                  </wp:cNvGraphicFramePr>
+                  <a:graphic xmlns:a="http://schemas.openxmlformats.org/drawingml/2006/main">
+                    <a:graphicData uri="http://schemas.openxmlformats.org/drawingml/2006/picture">
+                      <pic:pic xmlns:pic="http://schemas.openxmlformats.org/drawingml/2006/picture">
+                        <pic:nvPicPr>
+                          <pic:cNvPr id="1" name=""/>
+                          <pic:cNvPicPr/>
+                        </pic:nvPicPr>
+                        <pic:blipFill>
+                          <a:blip r:embed="rId47">
+                            <a:extLst>
+                              <a:ext uri="{28A0092B-C50C-407E-A947-70E740481C1C}">
+                                <a14:useLocalDpi xmlns:a14="http://schemas.microsoft.com/office/drawing/2010/main" val="0"/>
+                              </a:ext>
+                            </a:extLst>
+                          </a:blip>
+                          <a:stretch>
+                            <a:fillRect/>
+                          </a:stretch>
+                        </pic:blipFill>
+                        <pic:spPr>
+                          <a:xfrm>
+                            <a:off x="0" y="0"/>
+                            <a:ext cx="4911587" cy="3138170"/>
+                          </a:xfrm>
+                          <a:prstGeom prst="rect">
+                            <a:avLst/>
+                          </a:prstGeom>
+                        </pic:spPr>
+                      </pic:pic>
+                    </a:graphicData>
+                  </a:graphic>
+                  <wp14:sizeRelH relativeFrom="margin">
+                    <wp14:pctWidth>0</wp14:pctWidth>
+                  </wp14:sizeRelH>
+                  <wp14:sizeRelV relativeFrom="margin">
+                    <wp14:pctHeight>0</wp14:pctHeight>
+                  </wp14:sizeRelV>
+                </wp:anchor>
+              </w:drawing>
+            </w:r>
+          </w:p>
+        </w:tc>
+      </w:tr>
+      <w:tr>
+        <w:tc>
+          <w:tcPr>
+            <w:tcW w:w="1271" w:type="dxa"/>
+          </w:tcPr>
+          <w:p>
+            <w:pPr>
+              <w:rPr>
+                <w:color w:val="000000" w:themeColor="text1"/>
+              </w:rPr>
+            </w:pPr>
+            <w:r>
+              <w:rPr>
+                <w:color w:val="000000" w:themeColor="text1"/>
+              </w:rPr>
+              <w:lastRenderedPageBreak/>
+              <w:t>Boundary graph</w:t>
+            </w:r>
+          </w:p>
+        </w:tc>
+        <w:tc>
+          <w:tcPr>
+            <w:tcW w:w="7745" w:type="dxa"/>
+          </w:tcPr>
+          <w:p>
+            <w:pPr>
+              <w:rPr>
+                <w:color w:val="000000" w:themeColor="text1"/>
+              </w:rPr>
+            </w:pPr>
+            <w:r>
+              <w:rPr>
+                <w:color w:val="000000" w:themeColor="text1"/>
+              </w:rPr>
+              <w:drawing>
+                <wp:anchor distT="0" distB="0" distL="114300" distR="114300" simplePos="0" relativeHeight="251689984" behindDoc="1" locked="0" layoutInCell="1" allowOverlap="1" wp14:anchorId="681638EA" wp14:editId="6E8D1619">
+                  <wp:simplePos x="0" y="0"/>
+                  <wp:positionH relativeFrom="column">
+                    <wp:posOffset>-65405</wp:posOffset>
+                  </wp:positionH>
+                  <wp:positionV relativeFrom="paragraph">
+                    <wp:posOffset>498475</wp:posOffset>
+                  </wp:positionV>
+                  <wp:extent cx="4840069" cy="2689225"/>
+                  <wp:effectExtent l="0" t="0" r="0" b="0"/>
+                  <wp:wrapTight wrapText="bothSides">
+                    <wp:wrapPolygon edited="0">
+                      <wp:start x="0" y="0"/>
+                      <wp:lineTo x="0" y="21421"/>
+                      <wp:lineTo x="21509" y="21421"/>
+                      <wp:lineTo x="21509" y="0"/>
+                      <wp:lineTo x="0" y="0"/>
+                    </wp:wrapPolygon>
+                  </wp:wrapTight>
+                  <wp:docPr id="45" name="Picture 45"/>
+                  <wp:cNvGraphicFramePr>
+                    <a:graphicFrameLocks xmlns:a="http://schemas.openxmlformats.org/drawingml/2006/main" noChangeAspect="1"/>
+                  </wp:cNvGraphicFramePr>
+                  <a:graphic xmlns:a="http://schemas.openxmlformats.org/drawingml/2006/main">
+                    <a:graphicData uri="http://schemas.openxmlformats.org/drawingml/2006/picture">
+                      <pic:pic xmlns:pic="http://schemas.openxmlformats.org/drawingml/2006/picture">
+                        <pic:nvPicPr>
+                          <pic:cNvPr id="1" name=""/>
+                          <pic:cNvPicPr/>
+                        </pic:nvPicPr>
+                        <pic:blipFill>
+                          <a:blip r:embed="rId48">
+                            <a:extLst>
+                              <a:ext uri="{28A0092B-C50C-407E-A947-70E740481C1C}">
+                                <a14:useLocalDpi xmlns:a14="http://schemas.microsoft.com/office/drawing/2010/main" val="0"/>
+                              </a:ext>
+                            </a:extLst>
+                          </a:blip>
+                          <a:stretch>
+                            <a:fillRect/>
+                          </a:stretch>
+                        </pic:blipFill>
+                        <pic:spPr>
+                          <a:xfrm>
+                            <a:off x="0" y="0"/>
+                            <a:ext cx="4842372" cy="2690505"/>
+                          </a:xfrm>
+                          <a:prstGeom prst="rect">
+                            <a:avLst/>
+                          </a:prstGeom>
+                        </pic:spPr>
+                      </pic:pic>
+                    </a:graphicData>
+                  </a:graphic>
+                  <wp14:sizeRelH relativeFrom="margin">
+                    <wp14:pctWidth>0</wp14:pctWidth>
+                  </wp14:sizeRelH>
+                  <wp14:sizeRelV relativeFrom="margin">
+                    <wp14:pctHeight>0</wp14:pctHeight>
+                  </wp14:sizeRelV>
+                </wp:anchor>
+              </w:drawing>
+            </w:r>
+          </w:p>
+        </w:tc>
+      </w:tr>
+      <w:tr>
+        <w:tc>
+          <w:tcPr>
+            <w:tcW w:w="1271" w:type="dxa"/>
+          </w:tcPr>
+          <w:p>
+            <w:pPr>
+              <w:rPr>
+                <w:color w:val="000000" w:themeColor="text1"/>
+              </w:rPr>
+            </w:pPr>
+            <w:r>
+              <w:rPr>
+                <w:color w:val="000000" w:themeColor="text1"/>
+              </w:rPr>
+              <w:t>Conclusion</w:t>
+            </w:r>
+          </w:p>
+        </w:tc>
+        <w:tc>
+          <w:tcPr>
+            <w:tcW w:w="7745" w:type="dxa"/>
+          </w:tcPr>
+          <w:p>
+            <w:pPr>
+              <w:pStyle w:val="ListParagraph"/>
+              <w:numPr>
+                <w:ilvl w:val="0"/>
+                <w:numId w:val="1"/>
+              </w:numPr>
+              <w:rPr>
+                <w:color w:val="000000" w:themeColor="text1"/>
+              </w:rPr>
+            </w:pPr>
+            <w:r>
+              <w:rPr>
+                <w:color w:val="000000" w:themeColor="text1"/>
+              </w:rPr>
+              <w:t>Did not reach equilibrium</w:t>
+            </w:r>
+          </w:p>
+          <w:p>
+            <w:pPr>
+              <w:pStyle w:val="ListParagraph"/>
+              <w:numPr>
+                <w:ilvl w:val="0"/>
+                <w:numId w:val="1"/>
+              </w:numPr>
+              <w:rPr>
+                <w:color w:val="000000" w:themeColor="text1"/>
+              </w:rPr>
+            </w:pPr>
+            <w:r>
+              <w:rPr>
+                <w:color w:val="000000" w:themeColor="text1"/>
+              </w:rPr>
+              <w:t>Values are slightly different to Kira’s in terms of Vm and volumes</w:t>
+            </w:r>
+          </w:p>
+          <w:p>
+            <w:pPr>
+              <w:pStyle w:val="ListParagraph"/>
+              <w:numPr>
+                <w:ilvl w:val="0"/>
+                <w:numId w:val="1"/>
+              </w:numPr>
+              <w:rPr>
+                <w:color w:val="000000" w:themeColor="text1"/>
+              </w:rPr>
+            </w:pPr>
+            <w:r>
+              <w:rPr>
+                <w:color w:val="000000" w:themeColor="text1"/>
+              </w:rPr>
+              <w:t>Dynamics look good</w:t>
+            </w:r>
+          </w:p>
+          <w:p>
+            <w:pPr>
+              <w:pStyle w:val="ListParagraph"/>
+              <w:numPr>
+                <w:ilvl w:val="0"/>
+                <w:numId w:val="1"/>
+              </w:numPr>
+              <w:rPr>
+                <w:color w:val="000000" w:themeColor="text1"/>
+              </w:rPr>
+            </w:pPr>
+            <w:r>
+              <w:rPr>
+                <w:color w:val="000000" w:themeColor="text1"/>
+              </w:rPr>
+              <w:t>Redo experiment with a longer time frame</w:t>
+            </w:r>
+          </w:p>
+        </w:tc>
+      </w:tr>
+    </w:tbl>
+    <w:p>
+      <w:pPr>
+        <w:rPr>
+          <w:color w:val="000000" w:themeColor="text1"/>
+        </w:rPr>
+      </w:pPr>
+    </w:p>
     <w:sectPr>
       <w:pgSz w:w="11906" w:h="16838"/>
       <w:pgMar w:top="1440" w:right="1440" w:bottom="1440" w:left="1440" w:header="708" w:footer="708" w:gutter="0"/>
@@ -1037,6 +5586,7 @@
     <w:lsdException w:name="HTML Sample" w:semiHidden="1" w:unhideWhenUsed="1"/>
     <w:lsdException w:name="HTML Typewriter" w:semiHidden="1" w:unhideWhenUsed="1"/>
     <w:lsdException w:name="HTML Variable" w:semiHidden="1" w:unhideWhenUsed="1"/>
+    <w:lsdException w:name="Normal Table" w:semiHidden="1" w:unhideWhenUsed="1"/>
     <w:lsdException w:name="annotation subject" w:semiHidden="1" w:unhideWhenUsed="1"/>
     <w:lsdException w:name="No List" w:semiHidden="1" w:unhideWhenUsed="1"/>
     <w:lsdException w:name="Outline List 1" w:semiHidden="1" w:unhideWhenUsed="1"/>
@@ -1083,8 +5633,10 @@
     <w:lsdException w:name="Table Subtle 2" w:semiHidden="1" w:unhideWhenUsed="1"/>
     <w:lsdException w:name="Table Web 1" w:semiHidden="1" w:unhideWhenUsed="1"/>
     <w:lsdException w:name="Table Web 2" w:semiHidden="1" w:unhideWhenUsed="1"/>
+    <w:lsdException w:name="Table Web 3" w:semiHidden="1" w:unhideWhenUsed="1"/>
     <w:lsdException w:name="Balloon Text" w:semiHidden="1" w:unhideWhenUsed="1"/>
     <w:lsdException w:name="Table Grid" w:uiPriority="39"/>
+    <w:lsdException w:name="Table Theme" w:semiHidden="1" w:unhideWhenUsed="1"/>
     <w:lsdException w:name="Placeholder Text" w:semiHidden="1"/>
     <w:lsdException w:name="No Spacing" w:uiPriority="1" w:qFormat="1"/>
     <w:lsdException w:name="Light Shading" w:uiPriority="60"/>

</xml_diff>